<commit_message>
Mucho principios tachados ya
</commit_message>
<xml_diff>
--- a/dmp/Support4LS-D3.1-DMP.docx
+++ b/dmp/Support4LS-D3.1-DMP.docx
@@ -63,134 +63,13 @@
     </w:p>
     <w:p>
       <w:pPr>
-        <w:jc w:val="center"/>
-      </w:pPr>
-    </w:p>
-    <w:p>
-      <w:pPr>
-        <w:jc w:val="center"/>
-      </w:pPr>
-    </w:p>
-    <w:p>
-      <w:pPr>
-        <w:jc w:val="center"/>
-      </w:pPr>
-    </w:p>
-    <w:p>
-      <w:pPr>
-        <w:jc w:val="center"/>
-      </w:pPr>
-    </w:p>
-    <w:p>
-      <w:pPr>
-        <w:jc w:val="center"/>
-      </w:pPr>
-    </w:p>
-    <w:p>
-      <w:pPr>
-        <w:jc w:val="center"/>
-      </w:pPr>
-    </w:p>
-    <w:p>
-      <w:pPr>
-        <w:jc w:val="center"/>
-      </w:pPr>
-    </w:p>
-    <w:p>
-      <w:pPr>
-        <w:jc w:val="center"/>
-      </w:pPr>
-    </w:p>
-    <w:p>
-      <w:pPr>
-        <w:jc w:val="center"/>
-      </w:pPr>
-    </w:p>
-    <w:p>
-      <w:pPr>
-        <w:jc w:val="center"/>
-      </w:pPr>
-    </w:p>
-    <w:p>
-      <w:pPr>
-        <w:jc w:val="center"/>
-      </w:pPr>
-    </w:p>
-    <w:p>
-      <w:pPr>
-        <w:jc w:val="center"/>
-      </w:pPr>
-    </w:p>
-    <w:p>
-      <w:pPr>
-        <w:jc w:val="center"/>
-      </w:pPr>
-    </w:p>
-    <w:p>
-      <w:pPr>
-        <w:jc w:val="center"/>
-      </w:pPr>
-    </w:p>
-    <w:p>
-      <w:pPr>
-        <w:jc w:val="center"/>
-      </w:pPr>
-    </w:p>
-    <w:p>
-      <w:pPr>
-        <w:jc w:val="center"/>
-      </w:pPr>
-    </w:p>
-    <w:p>
-      <w:pPr>
-        <w:jc w:val="center"/>
-      </w:pPr>
-    </w:p>
-    <w:p>
-      <w:pPr>
-        <w:jc w:val="center"/>
-      </w:pPr>
-    </w:p>
-    <w:p>
-      <w:pPr>
-        <w:jc w:val="center"/>
-      </w:pPr>
-    </w:p>
-    <w:p>
-      <w:pPr>
-        <w:jc w:val="center"/>
-      </w:pPr>
-    </w:p>
-    <w:p>
-      <w:pPr>
-        <w:jc w:val="center"/>
-      </w:pPr>
-    </w:p>
-    <w:p>
-      <w:pPr>
-        <w:jc w:val="center"/>
-      </w:pPr>
-    </w:p>
-    <w:p>
-      <w:pPr>
-        <w:jc w:val="center"/>
-      </w:pPr>
-    </w:p>
-    <w:p>
-      <w:pPr>
-        <w:pStyle w:val="Normal"/>
-        <w:jc w:val="center"/>
-      </w:pPr>
-    </w:p>
-    <w:p>
-      <w:pPr>
         <w:pStyle w:val="Normal"/>
         <w:jc w:val="center"/>
       </w:pPr>
     </w:p>
     <w:sdt>
       <w:sdtPr>
-        <w:id w:val="1345838005"/>
+        <w:id w:val="420403482"/>
         <w:docPartObj>
           <w:docPartGallery w:val="Table of Contents"/>
           <w:docPartUnique/>
@@ -214,7 +93,7 @@
           <w:r>
             <w:fldChar w:fldCharType="separate"/>
           </w:r>
-          <w:hyperlink w:anchor="_Toc132391246">
+          <w:hyperlink w:anchor="_Toc238300606">
             <w:r>
               <w:rPr>
                 <w:rStyle w:val="Hyperlink"/>
@@ -228,7 +107,7 @@
               <w:fldChar w:fldCharType="begin"/>
             </w:r>
             <w:r>
-              <w:instrText xml:space="preserve">PAGEREF _Toc132391246 \h</w:instrText>
+              <w:instrText xml:space="preserve">PAGEREF _Toc238300606 \h</w:instrText>
             </w:r>
             <w:r>
               <w:fldChar w:fldCharType="separate"/>
@@ -237,7 +116,7 @@
               <w:rPr>
                 <w:rStyle w:val="Hyperlink"/>
               </w:rPr>
-              <w:t>3</w:t>
+              <w:t>1</w:t>
             </w:r>
             <w:r>
               <w:fldChar w:fldCharType="end"/>
@@ -252,7 +131,7 @@
             </w:tabs>
             <w:bidi w:val="0"/>
           </w:pPr>
-          <w:hyperlink w:anchor="_Toc2132926119">
+          <w:hyperlink w:anchor="_Toc1973503526">
             <w:r>
               <w:rPr>
                 <w:rStyle w:val="Hyperlink"/>
@@ -266,7 +145,7 @@
               <w:fldChar w:fldCharType="begin"/>
             </w:r>
             <w:r>
-              <w:instrText xml:space="preserve">PAGEREF _Toc2132926119 \h</w:instrText>
+              <w:instrText xml:space="preserve">PAGEREF _Toc1973503526 \h</w:instrText>
             </w:r>
             <w:r>
               <w:fldChar w:fldCharType="separate"/>
@@ -275,7 +154,7 @@
               <w:rPr>
                 <w:rStyle w:val="Hyperlink"/>
               </w:rPr>
-              <w:t>5</w:t>
+              <w:t>1</w:t>
             </w:r>
             <w:r>
               <w:fldChar w:fldCharType="end"/>
@@ -290,7 +169,7 @@
             </w:tabs>
             <w:bidi w:val="0"/>
           </w:pPr>
-          <w:hyperlink w:anchor="_Toc921869820">
+          <w:hyperlink w:anchor="_Toc1578613720">
             <w:r>
               <w:rPr>
                 <w:rStyle w:val="Hyperlink"/>
@@ -304,7 +183,7 @@
               <w:fldChar w:fldCharType="begin"/>
             </w:r>
             <w:r>
-              <w:instrText xml:space="preserve">PAGEREF _Toc921869820 \h</w:instrText>
+              <w:instrText xml:space="preserve">PAGEREF _Toc1578613720 \h</w:instrText>
             </w:r>
             <w:r>
               <w:fldChar w:fldCharType="separate"/>
@@ -313,7 +192,7 @@
               <w:rPr>
                 <w:rStyle w:val="Hyperlink"/>
               </w:rPr>
-              <w:t>5</w:t>
+              <w:t>1</w:t>
             </w:r>
             <w:r>
               <w:fldChar w:fldCharType="end"/>
@@ -328,12 +207,12 @@
             </w:tabs>
             <w:bidi w:val="0"/>
           </w:pPr>
-          <w:hyperlink w:anchor="_Toc1043703698">
+          <w:hyperlink w:anchor="_Toc553040049">
             <w:r>
               <w:rPr>
                 <w:rStyle w:val="Hyperlink"/>
               </w:rPr>
-              <w:t>4.- Architecture and processes</w:t>
+              <w:t>4.- Architecture</w:t>
             </w:r>
             <w:r>
               <w:tab/>
@@ -342,7 +221,7 @@
               <w:fldChar w:fldCharType="begin"/>
             </w:r>
             <w:r>
-              <w:instrText xml:space="preserve">PAGEREF _Toc1043703698 \h</w:instrText>
+              <w:instrText xml:space="preserve">PAGEREF _Toc553040049 \h</w:instrText>
             </w:r>
             <w:r>
               <w:fldChar w:fldCharType="separate"/>
@@ -351,7 +230,83 @@
               <w:rPr>
                 <w:rStyle w:val="Hyperlink"/>
               </w:rPr>
-              <w:t>5</w:t>
+              <w:t>1</w:t>
+            </w:r>
+            <w:r>
+              <w:fldChar w:fldCharType="end"/>
+            </w:r>
+          </w:hyperlink>
+        </w:p>
+        <w:p>
+          <w:pPr>
+            <w:pStyle w:val="TOC2"/>
+            <w:tabs>
+              <w:tab w:val="right" w:leader="dot" w:pos="9015"/>
+            </w:tabs>
+            <w:bidi w:val="0"/>
+          </w:pPr>
+          <w:hyperlink w:anchor="_Toc287040652">
+            <w:r>
+              <w:rPr>
+                <w:rStyle w:val="Hyperlink"/>
+              </w:rPr>
+              <w:t>Processing pipeline</w:t>
+            </w:r>
+            <w:r>
+              <w:tab/>
+            </w:r>
+            <w:r>
+              <w:fldChar w:fldCharType="begin"/>
+            </w:r>
+            <w:r>
+              <w:instrText xml:space="preserve">PAGEREF _Toc287040652 \h</w:instrText>
+            </w:r>
+            <w:r>
+              <w:fldChar w:fldCharType="separate"/>
+            </w:r>
+            <w:r>
+              <w:rPr>
+                <w:rStyle w:val="Hyperlink"/>
+              </w:rPr>
+              <w:t>1</w:t>
+            </w:r>
+            <w:r>
+              <w:fldChar w:fldCharType="end"/>
+            </w:r>
+          </w:hyperlink>
+        </w:p>
+        <w:p>
+          <w:pPr>
+            <w:pStyle w:val="TOC2"/>
+            <w:tabs>
+              <w:tab w:val="right" w:leader="dot" w:pos="9015"/>
+            </w:tabs>
+            <w:bidi w:val="0"/>
+          </w:pPr>
+          <w:hyperlink w:anchor="_Toc405129533">
+            <w:r>
+              <w:rPr>
+                <w:rStyle w:val="Hyperlink"/>
+              </w:rPr>
+              <w:t>Web frontend</w:t>
+            </w:r>
+            <w:r>
+              <w:tab/>
+            </w:r>
+            <w:r>
+              <w:fldChar w:fldCharType="begin"/>
+            </w:r>
+            <w:r>
+              <w:instrText xml:space="preserve">PAGEREF _Toc405129533 \h</w:instrText>
+            </w:r>
+            <w:r>
+              <w:fldChar w:fldCharType="separate"/>
+            </w:r>
+            <w:r>
+              <w:rPr>
+                <w:rStyle w:val="Hyperlink"/>
+              </w:rPr>
+              <w:t>1</w:t>
             </w:r>
             <w:r>
               <w:fldChar w:fldCharType="end"/>
@@ -366,12 +321,12 @@
             </w:tabs>
             <w:bidi w:val="0"/>
           </w:pPr>
-          <w:hyperlink w:anchor="_Toc103628451">
+          <w:hyperlink w:anchor="_Toc1134555635">
             <w:r>
               <w:rPr>
                 <w:rStyle w:val="Hyperlink"/>
               </w:rPr>
-              <w:t>5.- Conclusion</w:t>
+              <w:t>5.- Conclusions</w:t>
             </w:r>
             <w:r>
               <w:tab/>
@@ -380,7 +335,7 @@
               <w:fldChar w:fldCharType="begin"/>
             </w:r>
             <w:r>
-              <w:instrText xml:space="preserve">PAGEREF _Toc103628451 \h</w:instrText>
+              <w:instrText xml:space="preserve">PAGEREF _Toc1134555635 \h</w:instrText>
             </w:r>
             <w:r>
               <w:fldChar w:fldCharType="separate"/>
@@ -389,7 +344,7 @@
               <w:rPr>
                 <w:rStyle w:val="Hyperlink"/>
               </w:rPr>
-              <w:t>5</w:t>
+              <w:t>1</w:t>
             </w:r>
             <w:r>
               <w:fldChar w:fldCharType="end"/>
@@ -404,7 +359,7 @@
             </w:tabs>
             <w:bidi w:val="0"/>
           </w:pPr>
-          <w:hyperlink w:anchor="_Toc1440617340">
+          <w:hyperlink w:anchor="_Toc710731379">
             <w:r>
               <w:rPr>
                 <w:rStyle w:val="Hyperlink"/>
@@ -418,7 +373,7 @@
               <w:fldChar w:fldCharType="begin"/>
             </w:r>
             <w:r>
-              <w:instrText xml:space="preserve">PAGEREF _Toc1440617340 \h</w:instrText>
+              <w:instrText xml:space="preserve">PAGEREF _Toc710731379 \h</w:instrText>
             </w:r>
             <w:r>
               <w:fldChar w:fldCharType="separate"/>
@@ -427,7 +382,7 @@
               <w:rPr>
                 <w:rStyle w:val="Hyperlink"/>
               </w:rPr>
-              <w:t>5</w:t>
+              <w:t>1</w:t>
             </w:r>
             <w:r>
               <w:fldChar w:fldCharType="end"/>
@@ -442,7 +397,7 @@
             </w:tabs>
             <w:bidi w:val="0"/>
           </w:pPr>
-          <w:hyperlink w:anchor="_Toc353318005">
+          <w:hyperlink w:anchor="_Toc1746519987">
             <w:r>
               <w:rPr>
                 <w:rStyle w:val="Hyperlink"/>
@@ -456,7 +411,7 @@
               <w:fldChar w:fldCharType="begin"/>
             </w:r>
             <w:r>
-              <w:instrText xml:space="preserve">PAGEREF _Toc353318005 \h</w:instrText>
+              <w:instrText xml:space="preserve">PAGEREF _Toc1746519987 \h</w:instrText>
             </w:r>
             <w:r>
               <w:fldChar w:fldCharType="separate"/>
@@ -465,7 +420,45 @@
               <w:rPr>
                 <w:rStyle w:val="Hyperlink"/>
               </w:rPr>
-              <w:t>6</w:t>
+              <w:t>1</w:t>
+            </w:r>
+            <w:r>
+              <w:fldChar w:fldCharType="end"/>
+            </w:r>
+          </w:hyperlink>
+        </w:p>
+        <w:p>
+          <w:pPr>
+            <w:pStyle w:val="TOC1"/>
+            <w:tabs>
+              <w:tab w:val="right" w:leader="dot" w:pos="9015"/>
+            </w:tabs>
+            <w:bidi w:val="0"/>
+          </w:pPr>
+          <w:hyperlink w:anchor="_Toc554939869">
+            <w:r>
+              <w:rPr>
+                <w:rStyle w:val="Hyperlink"/>
+              </w:rPr>
+              <w:t>Annex B: FAIR principles￼</w:t>
+            </w:r>
+            <w:r>
+              <w:tab/>
+            </w:r>
+            <w:r>
+              <w:fldChar w:fldCharType="begin"/>
+            </w:r>
+            <w:r>
+              <w:instrText xml:space="preserve">PAGEREF _Toc554939869 \h</w:instrText>
+            </w:r>
+            <w:r>
+              <w:fldChar w:fldCharType="separate"/>
+            </w:r>
+            <w:r>
+              <w:rPr>
+                <w:rStyle w:val="Hyperlink"/>
+              </w:rPr>
+              <w:t>1</w:t>
             </w:r>
             <w:r>
               <w:fldChar w:fldCharType="end"/>
@@ -486,325 +479,20 @@
           <w:rFonts w:ascii="Calibri Light" w:hAnsi="Calibri Light"/>
         </w:rPr>
       </w:pPr>
+      <w:bookmarkStart w:name="_Toc238300606" w:id="1754177100"/>
+      <w:r>
+        <w:rPr>
+          <w:rFonts w:ascii="Calibri Light" w:hAnsi="Calibri Light"/>
+        </w:rPr>
+        <w:t>1.- Executive summary</w:t>
+      </w:r>
+      <w:bookmarkEnd w:id="1754177100"/>
     </w:p>
     <w:p>
       <w:pPr>
         <w:pStyle w:val="Heading1"/>
-        <w:ind w:left="0"/>
-        <w:jc w:val="left"/>
-        <w:rPr>
-          <w:rFonts w:ascii="Calibri Light" w:hAnsi="Calibri Light"/>
-        </w:rPr>
-      </w:pPr>
-    </w:p>
-    <w:p>
-      <w:pPr>
-        <w:pStyle w:val="Heading1"/>
-        <w:ind w:left="0"/>
-        <w:jc w:val="left"/>
-        <w:rPr>
-          <w:rFonts w:ascii="Calibri Light" w:hAnsi="Calibri Light"/>
-        </w:rPr>
-      </w:pPr>
-    </w:p>
-    <w:p>
-      <w:pPr>
-        <w:pStyle w:val="Heading1"/>
-        <w:ind w:left="0"/>
-        <w:jc w:val="left"/>
-        <w:rPr>
-          <w:rFonts w:ascii="Calibri Light" w:hAnsi="Calibri Light"/>
-        </w:rPr>
-      </w:pPr>
-    </w:p>
-    <w:p>
-      <w:pPr>
-        <w:pStyle w:val="Heading1"/>
-        <w:ind w:left="0"/>
-        <w:jc w:val="left"/>
-        <w:rPr>
-          <w:rFonts w:ascii="Calibri Light" w:hAnsi="Calibri Light"/>
-        </w:rPr>
-      </w:pPr>
-    </w:p>
-    <w:p>
-      <w:pPr>
-        <w:pStyle w:val="Heading1"/>
-        <w:ind w:left="0"/>
-        <w:jc w:val="left"/>
-        <w:rPr>
-          <w:rFonts w:ascii="Calibri Light" w:hAnsi="Calibri Light"/>
-        </w:rPr>
-      </w:pPr>
-    </w:p>
-    <w:p>
-      <w:pPr>
-        <w:pStyle w:val="Heading1"/>
-        <w:ind w:left="0"/>
-        <w:jc w:val="left"/>
-        <w:rPr>
-          <w:rFonts w:ascii="Calibri Light" w:hAnsi="Calibri Light"/>
-        </w:rPr>
-      </w:pPr>
-    </w:p>
-    <w:p>
-      <w:pPr>
-        <w:pStyle w:val="Heading1"/>
-        <w:ind w:left="0"/>
-        <w:jc w:val="left"/>
-        <w:rPr>
-          <w:rFonts w:ascii="Calibri Light" w:hAnsi="Calibri Light"/>
-        </w:rPr>
-      </w:pPr>
-    </w:p>
-    <w:p>
-      <w:pPr>
-        <w:pStyle w:val="Heading1"/>
-        <w:ind w:left="0"/>
-        <w:jc w:val="left"/>
-        <w:rPr>
-          <w:rFonts w:ascii="Calibri Light" w:hAnsi="Calibri Light"/>
-        </w:rPr>
-      </w:pPr>
-    </w:p>
-    <w:p>
-      <w:pPr>
-        <w:pStyle w:val="Heading1"/>
-        <w:ind w:left="0"/>
-        <w:jc w:val="left"/>
-        <w:rPr>
-          <w:rFonts w:ascii="Calibri Light" w:hAnsi="Calibri Light"/>
-        </w:rPr>
-      </w:pPr>
-    </w:p>
-    <w:p>
-      <w:pPr>
-        <w:pStyle w:val="Heading1"/>
-        <w:ind w:left="0"/>
-        <w:jc w:val="left"/>
-        <w:rPr>
-          <w:rFonts w:ascii="Calibri Light" w:hAnsi="Calibri Light"/>
-        </w:rPr>
-      </w:pPr>
-    </w:p>
-    <w:p>
-      <w:pPr>
-        <w:pStyle w:val="Heading1"/>
-        <w:ind w:left="0"/>
-        <w:jc w:val="left"/>
-        <w:rPr>
-          <w:rFonts w:ascii="Calibri Light" w:hAnsi="Calibri Light"/>
-        </w:rPr>
-      </w:pPr>
-    </w:p>
-    <w:p>
-      <w:pPr>
-        <w:pStyle w:val="Heading1"/>
-        <w:ind w:left="0"/>
-        <w:jc w:val="left"/>
-        <w:rPr>
-          <w:rFonts w:ascii="Calibri Light" w:hAnsi="Calibri Light"/>
-        </w:rPr>
-      </w:pPr>
-    </w:p>
-    <w:p>
-      <w:pPr>
-        <w:pStyle w:val="Heading1"/>
-        <w:ind w:left="0"/>
-        <w:jc w:val="left"/>
-        <w:rPr>
-          <w:rFonts w:ascii="Calibri Light" w:hAnsi="Calibri Light"/>
-        </w:rPr>
-      </w:pPr>
-    </w:p>
-    <w:p>
-      <w:pPr>
-        <w:pStyle w:val="Heading1"/>
-        <w:ind w:left="0"/>
-        <w:jc w:val="left"/>
-        <w:rPr>
-          <w:rFonts w:ascii="Calibri Light" w:hAnsi="Calibri Light"/>
-        </w:rPr>
-      </w:pPr>
-    </w:p>
-    <w:p>
-      <w:pPr>
-        <w:pStyle w:val="Heading1"/>
-        <w:ind w:left="0"/>
-        <w:jc w:val="left"/>
-        <w:rPr>
-          <w:rFonts w:ascii="Calibri Light" w:hAnsi="Calibri Light"/>
-        </w:rPr>
-      </w:pPr>
-    </w:p>
-    <w:p>
-      <w:pPr>
-        <w:pStyle w:val="Heading1"/>
-        <w:ind w:left="0"/>
-        <w:jc w:val="left"/>
-        <w:rPr>
-          <w:rFonts w:ascii="Calibri Light" w:hAnsi="Calibri Light"/>
-        </w:rPr>
-      </w:pPr>
-    </w:p>
-    <w:p>
-      <w:pPr>
-        <w:pStyle w:val="Heading1"/>
-        <w:ind w:left="0"/>
-        <w:jc w:val="left"/>
-        <w:rPr>
-          <w:rFonts w:ascii="Calibri Light" w:hAnsi="Calibri Light"/>
-        </w:rPr>
-      </w:pPr>
-    </w:p>
-    <w:p>
-      <w:pPr>
-        <w:pStyle w:val="Heading1"/>
-        <w:ind w:left="0"/>
-        <w:jc w:val="left"/>
-        <w:rPr>
-          <w:rFonts w:ascii="Calibri Light" w:hAnsi="Calibri Light"/>
-        </w:rPr>
-      </w:pPr>
-    </w:p>
-    <w:p>
-      <w:pPr>
-        <w:pStyle w:val="Heading1"/>
-        <w:ind w:left="0"/>
-        <w:jc w:val="left"/>
-        <w:rPr>
-          <w:rFonts w:ascii="Calibri Light" w:hAnsi="Calibri Light"/>
-        </w:rPr>
-      </w:pPr>
-    </w:p>
-    <w:p>
-      <w:pPr>
-        <w:pStyle w:val="Heading1"/>
-        <w:ind w:left="0"/>
-        <w:jc w:val="left"/>
-        <w:rPr>
-          <w:rFonts w:ascii="Calibri Light" w:hAnsi="Calibri Light"/>
-        </w:rPr>
-      </w:pPr>
-      <w:bookmarkStart w:name="_Toc132391246" w:id="724049202"/>
-      <w:r>
-        <w:rPr>
-          <w:rFonts w:ascii="Calibri Light" w:hAnsi="Calibri Light"/>
-        </w:rPr>
-        <w:t>1.- Executive summary</w:t>
-      </w:r>
-      <w:bookmarkEnd w:id="724049202"/>
-    </w:p>
-    <w:p>
-      <w:pPr>
-        <w:pStyle w:val="Heading1"/>
-      </w:pPr>
-    </w:p>
-    <w:p>
-      <w:pPr>
-        <w:pStyle w:val="Heading1"/>
-      </w:pPr>
-    </w:p>
-    <w:p>
-      <w:pPr>
-        <w:pStyle w:val="Heading1"/>
-      </w:pPr>
-    </w:p>
-    <w:p>
-      <w:pPr>
-        <w:pStyle w:val="Heading1"/>
-      </w:pPr>
-    </w:p>
-    <w:p>
-      <w:pPr>
-        <w:pStyle w:val="Heading1"/>
-      </w:pPr>
-    </w:p>
-    <w:p>
-      <w:pPr>
-        <w:pStyle w:val="Heading1"/>
-      </w:pPr>
-    </w:p>
-    <w:p>
-      <w:pPr>
-        <w:pStyle w:val="Heading1"/>
-      </w:pPr>
-    </w:p>
-    <w:p>
-      <w:pPr>
-        <w:pStyle w:val="Heading1"/>
-      </w:pPr>
-    </w:p>
-    <w:p>
-      <w:pPr>
-        <w:pStyle w:val="Heading1"/>
-      </w:pPr>
-    </w:p>
-    <w:p>
-      <w:pPr>
-        <w:pStyle w:val="Heading1"/>
-      </w:pPr>
-    </w:p>
-    <w:p>
-      <w:pPr>
-        <w:pStyle w:val="Heading1"/>
-      </w:pPr>
-    </w:p>
-    <w:p>
-      <w:pPr>
-        <w:pStyle w:val="Heading1"/>
-      </w:pPr>
-    </w:p>
-    <w:p>
-      <w:pPr>
-        <w:pStyle w:val="Heading1"/>
-      </w:pPr>
-    </w:p>
-    <w:p>
-      <w:pPr>
-        <w:pStyle w:val="Heading1"/>
-      </w:pPr>
-    </w:p>
-    <w:p>
-      <w:pPr>
-        <w:pStyle w:val="Heading1"/>
-      </w:pPr>
-    </w:p>
-    <w:p>
-      <w:pPr>
-        <w:pStyle w:val="Heading1"/>
-      </w:pPr>
-    </w:p>
-    <w:p>
-      <w:pPr>
-        <w:pStyle w:val="Heading1"/>
-      </w:pPr>
-    </w:p>
-    <w:p>
-      <w:pPr>
-        <w:pStyle w:val="Heading1"/>
-      </w:pPr>
-    </w:p>
-    <w:p>
-      <w:pPr>
-        <w:pStyle w:val="Heading1"/>
-      </w:pPr>
-    </w:p>
-    <w:p>
-      <w:pPr>
-        <w:pStyle w:val="Heading1"/>
-      </w:pPr>
-    </w:p>
-    <w:p>
-      <w:pPr>
-        <w:pStyle w:val="Heading1"/>
-      </w:pPr>
-    </w:p>
-    <w:p>
-      <w:pPr>
-        <w:pStyle w:val="Heading1"/>
-      </w:pPr>
-      <w:bookmarkStart w:name="_Toc2132926119" w:id="879707329"/>
+      </w:pPr>
+      <w:bookmarkStart w:name="_Toc1973503526" w:id="1200064437"/>
       <w:r>
         <w:rPr/>
         <w:t>2.- Introduction</w:t>
@@ -817,10 +505,12 @@
         </w:rPr>
         <w:commentReference w:id="1526023039"/>
       </w:r>
-      <w:bookmarkEnd w:id="879707329"/>
-    </w:p>
-    <w:p>
-      <w:pPr/>
+      <w:bookmarkEnd w:id="1200064437"/>
+    </w:p>
+    <w:p>
+      <w:pPr>
+        <w:pStyle w:val="Normal"/>
+      </w:pPr>
       <w:r>
         <w:rPr/>
         <w:t xml:space="preserve">The objective 3.1 ("Design and implementation of a FAIR Data Management Plan") of the project Support4LHS aims at publishing the datasets of the project following the </w:t>
@@ -831,9 +521,9 @@
       </w:r>
       <w:sdt>
         <w:sdtPr>
-          <w:id w:val="87430388"/>
+          <w:id w:val="1793658493"/>
           <w:alias w:val="Citation"/>
-          <w:tag w:val="{&quot;referencesIds&quot;:[&quot;doc:622b3b7b8f08cc651bab0be0&quot;],&quot;referencesOptions&quot;:{&quot;doc:622b3b7b8f08cc651bab0be0&quot;:{&quot;author&quot;:true,&quot;year&quot;:true,&quot;pageReplace&quot;:&quot;&quot;,&quot;prefix&quot;:&quot;&quot;,&quot;suffix&quot;:&quot;&quot;}},&quot;hasBrokenReferences&quot;:false,&quot;hasManualEdits&quot;:false,&quot;citationType&quot;:&quot;inline&quot;}"/>
+          <w:tag w:val="{&quot;referencesIds&quot;:[&quot;doc:622b3b7b8f08cc651bab0be0&quot;],&quot;referencesOptions&quot;:{&quot;doc:622b3b7b8f08cc651bab0be0&quot;:{&quot;author&quot;:true,&quot;year&quot;:true,&quot;pageReplace&quot;:&quot;&quot;,&quot;prefix&quot;:&quot;&quot;,&quot;suffix&quot;:&quot;&quot;}},&quot;hasBrokenReferences&quot;:false,&quot;hasManualEdits&quot;:false,&quot;citationType&quot;:&quot;inline&quot;,&quot;id&quot;:1276376589,&quot;citationText&quot;:&quot;&lt;span style=\&quot;font-family:Calibri;font-size:14.666666666666666px;color:#000000\&quot;&gt;(Wilkinson et al., 2016)&lt;/span&gt;&quot;}"/>
           <w:placeholder>
             <w:docPart w:val="DefaultPlaceholder_1081868574"/>
           </w:placeholder>
@@ -842,10 +532,13 @@
           <w:r>
             <w:rPr>
               <w:rFonts w:ascii="Calibri" w:hAnsi="Calibri" w:eastAsia="Calibri" w:cs="Calibri"/>
+              <w:noProof w:val="0"/>
               <w:color w:val="000000" w:themeColor="text1" w:themeTint="FF" w:themeShade="FF"/>
-              <w:vertAlign w:val="superscript"/>
+              <w:sz w:val="22"/>
+              <w:szCs w:val="22"/>
+              <w:lang w:val="en-GB"/>
             </w:rPr>
-            <w:t>1</w:t>
+            <w:t xml:space="preserve"> (Wilkinson et al., 2016)</w:t>
           </w:r>
         </w:sdtContent>
       </w:sdt>
@@ -872,21 +565,21 @@
       </w:r>
       <w:r>
         <w:rPr/>
-        <w:t xml:space="preserve"> The DMP is presented in this deliverable: </w:t>
+        <w:t xml:space="preserve"> The DMP is presented in this deliverable (</w:t>
       </w:r>
       <w:r>
         <w:rPr>
           <w:i w:val="1"/>
           <w:iCs w:val="1"/>
         </w:rPr>
-        <w:t xml:space="preserve">Deliverable 3.1 - </w:t>
+        <w:t xml:space="preserve">D 3.1 - </w:t>
       </w:r>
       <w:r>
         <w:rPr>
           <w:i w:val="1"/>
           <w:iCs w:val="1"/>
         </w:rPr>
-        <w:t>Specification of the Data Management Plan (DMP)</w:t>
+        <w:t>Specification of the Data Management Plan (DMP))</w:t>
       </w:r>
       <w:r>
         <w:rPr/>
@@ -944,7 +637,7 @@
       </w:r>
       <w:r>
         <w:rPr/>
-        <w:t xml:space="preserve">he implementation and deployment of the DMP will be carried out during the project, and the evaluation of its results presented in the </w:t>
+        <w:t xml:space="preserve">he ideas reflected in the DMP will be implemented during the project, and the evaluation of the results of this implementation presented in the </w:t>
       </w:r>
       <w:r>
         <w:rPr>
@@ -962,7 +655,7 @@
       </w:r>
       <w:r>
         <w:rPr/>
-        <w:t xml:space="preserve">. However, an architectural overview of the processes designed to capture and publish the datasets is provided in this DMP. </w:t>
+        <w:t xml:space="preserve">. However, an architectural overview is provided in this DMP. </w:t>
       </w:r>
     </w:p>
     <w:p>
@@ -988,7 +681,7 @@
       </w:r>
       <w:r>
         <w:rPr/>
-        <w:t xml:space="preserve"> provides an overview of the datasets that are expected</w:t>
+        <w:t xml:space="preserve"> provides a catalog of the datasets that are expected</w:t>
       </w:r>
       <w:r>
         <w:rPr/>
@@ -1026,7 +719,7 @@
       </w:r>
       <w:r>
         <w:rPr/>
-        <w:t xml:space="preserve"> wraps the document with final considerations for the future development of the DMP.</w:t>
+        <w:t xml:space="preserve"> wraps the document with final considerations for the future development of the DMP and its implementation.</w:t>
       </w:r>
     </w:p>
     <w:p>
@@ -1036,12 +729,12 @@
           <w:rFonts w:ascii="Calibri Light" w:hAnsi="Calibri Light"/>
         </w:rPr>
       </w:pPr>
-      <w:bookmarkStart w:name="_Toc921869820" w:id="1076812421"/>
+      <w:bookmarkStart w:name="_Toc1578613720" w:id="647477630"/>
       <w:r>
         <w:rPr/>
         <w:t>3.- Datasets</w:t>
       </w:r>
-      <w:bookmarkEnd w:id="1076812421"/>
+      <w:bookmarkEnd w:id="647477630"/>
     </w:p>
     <w:p>
       <w:pPr>
@@ -1064,14 +757,29 @@
           <w:rFonts w:ascii="Calibri Light" w:hAnsi="Calibri Light"/>
         </w:rPr>
       </w:pPr>
-      <w:bookmarkStart w:name="_Toc1043703698" w:id="1766681134"/>
-      <w:r>
-        <w:rPr/>
-        <w:t>4.- Architecture</w:t>
-      </w:r>
-      <w:bookmarkEnd w:id="1766681134"/>
-    </w:p>
-    <w:p>
+      <w:bookmarkStart w:name="_Toc553040049" w:id="1951705060"/>
+      <w:r>
+        <w:rPr/>
+        <w:t xml:space="preserve">4.- </w:t>
+      </w:r>
+      <w:commentRangeStart w:id="1155892426"/>
+      <w:r>
+        <w:rPr/>
+        <w:t>Architecture</w:t>
+      </w:r>
+      <w:commentRangeEnd w:id="1155892426"/>
+      <w:r>
+        <w:rPr>
+          <w:rStyle w:val="CommentReference"/>
+        </w:rPr>
+        <w:commentReference w:id="1155892426"/>
+      </w:r>
+      <w:bookmarkEnd w:id="1951705060"/>
+    </w:p>
+    <w:p>
+      <w:pPr>
+        <w:pStyle w:val="Normal"/>
+      </w:pPr>
       <w:r>
         <w:rPr/>
         <w:t>The basic architecture of the "</w:t>
@@ -1084,7 +792,19 @@
       <w:proofErr w:type="spellEnd"/>
       <w:r>
         <w:rPr/>
-        <w:t xml:space="preserve">" framework that will be implemented also illustrates how the most salient points of the grant agreement will be realized (w.r.t objective 3.1). </w:t>
+        <w:t>" framework that will be implemented, explained in this section, also illustrates how the most salient points of the O</w:t>
+      </w:r>
+      <w:r>
+        <w:rPr/>
+        <w:t>bjective 3.1</w:t>
+      </w:r>
+      <w:r>
+        <w:rPr/>
+        <w:t xml:space="preserve"> of the </w:t>
+      </w:r>
+      <w:r>
+        <w:rPr/>
+        <w:t xml:space="preserve">grant agreement will be realized. </w:t>
       </w:r>
       <w:commentRangeStart w:id="1226387393"/>
       <w:commentRangeEnd w:id="1226387393"/>
@@ -1106,7 +826,7 @@
       <w:proofErr w:type="spellEnd"/>
       <w:r>
         <w:rPr/>
-        <w:t xml:space="preserve"> framework is to process the data produced in the project and publish it according to FAIR principles, as illustrated in Figure 1 (More details are provided in following figures). </w:t>
+        <w:t xml:space="preserve"> framework is to process the data produced in the project and publish it according to FAIR principles, as illustrated in Figure 1 (More details are provided in the following figures). </w:t>
       </w:r>
     </w:p>
     <w:p>
@@ -1115,7 +835,7 @@
       </w:pPr>
       <w:r>
         <w:drawing>
-          <wp:inline wp14:editId="763D5598" wp14:anchorId="51E8A72A">
+          <wp:inline wp14:editId="13CEF679" wp14:anchorId="51E8A72A">
             <wp:extent cx="4572000" cy="2609850"/>
             <wp:effectExtent l="0" t="0" r="0" b="0"/>
             <wp:docPr id="1627351210" name="" title=""/>
@@ -1130,7 +850,7 @@
                     <pic:cNvPicPr/>
                   </pic:nvPicPr>
                   <pic:blipFill>
-                    <a:blip r:embed="R7a06db952eb54625">
+                    <a:blip r:embed="Rf850a0339e544b42">
                       <a:extLst>
                         <a:ext xmlns:a="http://schemas.openxmlformats.org/drawingml/2006/main" uri="{28A0092B-C50C-407E-A947-70E740481C1C}">
                           <a14:useLocalDpi val="0"/>
@@ -1225,34 +945,120 @@
         <w:pStyle w:val="Normal"/>
       </w:pPr>
       <w:r>
-        <w:rPr/>
-        <w:t xml:space="preserve">1) Processing pipeline: it acquires the data from the project members, it processes it, and it stores it in the data store. The project members </w:t>
-      </w:r>
-      <w:r>
-        <w:rPr/>
-        <w:t>of Objective 3.1 oversee the processing pipeline. The pipeline is deployed in a UM (Universidad de Murcia) server.</w:t>
-      </w:r>
-    </w:p>
-    <w:p>
-      <w:pPr>
-        <w:pStyle w:val="Normal"/>
-      </w:pPr>
-      <w:r>
-        <w:rPr/>
-        <w:t>2) The data stored in the data store by the processing pipeline is published according to FAIR principles in a web frontend at the UM server. Such publication is targeted at external clients, both humans (Other scientists) and, more importantly, computational agents. The FAIR metrics fram</w:t>
-      </w:r>
-      <w:r>
-        <w:rPr/>
-        <w:t xml:space="preserve">ework used to evaluate the "FAIR level" also consumes data from this frontend, and it is used by the project members to adjust the </w:t>
-      </w:r>
+        <w:rPr>
+          <w:b w:val="1"/>
+          <w:bCs w:val="1"/>
+          <w:u w:val="single"/>
+        </w:rPr>
+        <w:t>Processing pipeline:</w:t>
+      </w:r>
+      <w:r>
+        <w:rPr/>
+        <w:t xml:space="preserve"> it acquires the data from the project members, it processes it, and it stores it in the data store. The project members </w:t>
+      </w:r>
+      <w:r>
+        <w:rPr/>
+        <w:t>of Objective 3.1 oversee the processing pipeline. The pipeline is deployed in a UM (Universidad de Murcia) server. More details are pro</w:t>
+      </w:r>
+      <w:r>
+        <w:rPr/>
+        <w:t xml:space="preserve">vided bellow. </w:t>
+      </w:r>
+    </w:p>
+    <w:p>
+      <w:pPr>
+        <w:pStyle w:val="Normal"/>
+      </w:pPr>
+      <w:r>
+        <w:rPr>
+          <w:b w:val="1"/>
+          <w:bCs w:val="1"/>
+          <w:u w:val="single"/>
+        </w:rPr>
+        <w:t>Web frontend:</w:t>
+      </w:r>
+      <w:r>
+        <w:rPr/>
+        <w:t xml:space="preserve"> The data stored by the processing pipeline is published according to FAIR principles in a web frontend at the UM server. Such publication is targeted at external clients, both humans (Other scientists) and, more importantly, computational agents. The FAIR metrics fram</w:t>
+      </w:r>
+      <w:r>
+        <w:rPr/>
+        <w:t>ework used to evaluate the "FAIR level" achieved</w:t>
+      </w:r>
+      <w:r>
+        <w:rPr/>
+        <w:t xml:space="preserve"> </w:t>
+      </w:r>
+      <w:r>
+        <w:rPr/>
+        <w:t>al</w:t>
+      </w:r>
+      <w:r>
+        <w:rPr/>
+        <w:t xml:space="preserve">so consumes data from this frontend, and it is used iteratively by the project members to adjust the </w:t>
+      </w:r>
+      <w:proofErr w:type="spellStart"/>
       <w:r>
         <w:rPr/>
         <w:t>FAIRification</w:t>
       </w:r>
-      <w:r>
-        <w:rPr/>
-        <w:t xml:space="preserve"> process.</w:t>
-      </w:r>
+      <w:proofErr w:type="spellEnd"/>
+      <w:r>
+        <w:rPr/>
+        <w:t xml:space="preserve"> process</w:t>
+      </w:r>
+      <w:r>
+        <w:rPr/>
+        <w:t xml:space="preserve"> </w:t>
+      </w:r>
+      <w:sdt>
+        <w:sdtPr>
+          <w:id w:val="416702774"/>
+          <w:alias w:val="Citation"/>
+          <w:tag w:val="{&quot;referencesIds&quot;:[&quot;doc:623b466f8f085475718ab9e5&quot;],&quot;referencesOptions&quot;:{&quot;doc:623b466f8f085475718ab9e5&quot;:{&quot;author&quot;:true,&quot;year&quot;:true,&quot;pageReplace&quot;:&quot;&quot;,&quot;prefix&quot;:&quot;&quot;,&quot;suffix&quot;:&quot;&quot;}},&quot;hasBrokenReferences&quot;:false,&quot;hasManualEdits&quot;:false,&quot;citationType&quot;:&quot;inline&quot;,&quot;id&quot;:2005042076,&quot;citationText&quot;:&quot;&lt;span style=\&quot;font-family:Calibri;font-size:14.666666666666666px;color:#000000\&quot;&gt;(Wilkinson et al., 2019)&lt;/span&gt;&quot;}"/>
+          <w:placeholder>
+            <w:docPart w:val="DefaultPlaceholder_1081868574"/>
+          </w:placeholder>
+        </w:sdtPr>
+        <w:sdtContent>
+          <w:r>
+            <w:rPr>
+              <w:rFonts w:ascii="Calibri" w:hAnsi="Calibri" w:eastAsia="Calibri" w:cs="Calibri"/>
+              <w:noProof w:val="0"/>
+              <w:color w:val="000000" w:themeColor="text1" w:themeTint="FF" w:themeShade="FF"/>
+              <w:sz w:val="22"/>
+              <w:szCs w:val="22"/>
+              <w:lang w:val="en-GB"/>
+            </w:rPr>
+            <w:t>(Wilkinson et al., 2019)</w:t>
+          </w:r>
+        </w:sdtContent>
+      </w:sdt>
+      <w:r>
+        <w:rPr/>
+        <w:t>. More details are p</w:t>
+      </w:r>
+      <w:r>
+        <w:rPr/>
+        <w:t>rovided bellow.</w:t>
+      </w:r>
+    </w:p>
+    <w:p>
+      <w:pPr>
+        <w:pStyle w:val="Heading2"/>
+        <w:rPr>
+          <w:rFonts w:ascii="Calibri Light" w:hAnsi="Calibri Light" w:eastAsia="" w:cs=""/>
+          <w:color w:val="2F5496" w:themeColor="accent1" w:themeTint="FF" w:themeShade="BF"/>
+          <w:sz w:val="26"/>
+          <w:szCs w:val="26"/>
+        </w:rPr>
+      </w:pPr>
+      <w:bookmarkStart w:name="_Toc287040652" w:id="397544166"/>
+      <w:r>
+        <w:rPr/>
+        <w:t>Processing pipeline</w:t>
+      </w:r>
+      <w:bookmarkEnd w:id="397544166"/>
     </w:p>
     <w:p>
       <w:pPr>
@@ -1264,43 +1070,64 @@
       </w:r>
       <w:r>
         <w:rPr/>
-        <w:t>peline comprises the processing module (Linking, quality control, etc.) and the storage of data and metadata. Such storage is implemented by:</w:t>
-      </w:r>
-    </w:p>
-    <w:p>
-      <w:pPr>
-        <w:pStyle w:val="Normal"/>
-      </w:pPr>
-      <w:r>
-        <w:rPr/>
-        <w:t xml:space="preserve">GraphDB: a Triple Store for storing RDF based data. </w:t>
-      </w:r>
-    </w:p>
-    <w:p>
-      <w:pPr>
-        <w:pStyle w:val="Normal"/>
-      </w:pPr>
-      <w:r>
-        <w:rPr/>
-        <w:t xml:space="preserve">CKAN: a </w:t>
-      </w:r>
-    </w:p>
-    <w:p>
-      <w:pPr>
-        <w:pStyle w:val="Normal"/>
-      </w:pPr>
-    </w:p>
-    <w:p>
-      <w:pPr>
-        <w:pStyle w:val="Normal"/>
-      </w:pPr>
-      <w:r>
-        <w:rPr/>
-        <w:t xml:space="preserve">The pipeline kicks-off </w:t>
-      </w:r>
-      <w:r>
-        <w:rPr/>
-        <w:t xml:space="preserve">when a project member provides a new dataset, from the ones described in section 3, in the shared project storage. </w:t>
+        <w:t xml:space="preserve">peline comprises the processing proper (Linking, quality control, etc.) and the storage of data and metadata. Such storage is implemented by </w:t>
+      </w:r>
+      <w:proofErr w:type="spellStart"/>
+      <w:r>
+        <w:rPr>
+          <w:b w:val="0"/>
+          <w:bCs w:val="0"/>
+          <w:u w:val="none"/>
+        </w:rPr>
+        <w:t>GraphDB</w:t>
+      </w:r>
+      <w:proofErr w:type="spellEnd"/>
+      <w:r>
+        <w:rPr>
+          <w:rStyle w:val="FootnoteReference"/>
+        </w:rPr>
+        <w:footnoteReference w:id="19495"/>
+      </w:r>
+      <w:r>
+        <w:rPr/>
+        <w:t xml:space="preserve"> </w:t>
+      </w:r>
+      <w:r>
+        <w:rPr/>
+        <w:t xml:space="preserve">for RDF based data and </w:t>
+      </w:r>
+      <w:r>
+        <w:rPr>
+          <w:b w:val="0"/>
+          <w:bCs w:val="0"/>
+          <w:u w:val="none"/>
+        </w:rPr>
+        <w:t>CKAN</w:t>
+      </w:r>
+      <w:r>
+        <w:rPr>
+          <w:rStyle w:val="FootnoteReference"/>
+          <w:b w:val="0"/>
+          <w:bCs w:val="0"/>
+          <w:u w:val="none"/>
+        </w:rPr>
+        <w:footnoteReference w:id="7120"/>
+      </w:r>
+      <w:r>
+        <w:rPr>
+          <w:b w:val="0"/>
+          <w:bCs w:val="0"/>
+          <w:u w:val="none"/>
+        </w:rPr>
+        <w:t xml:space="preserve"> </w:t>
+      </w:r>
+      <w:r>
+        <w:rPr/>
+        <w:t xml:space="preserve">for </w:t>
+      </w:r>
+      <w:r>
+        <w:rPr/>
+        <w:t xml:space="preserve">file-based data. </w:t>
       </w:r>
     </w:p>
     <w:p>
@@ -1309,7 +1136,7 @@
       </w:pPr>
       <w:r>
         <w:drawing>
-          <wp:inline wp14:editId="63F99631" wp14:anchorId="33643AB1">
+          <wp:inline wp14:editId="518AF462" wp14:anchorId="33643AB1">
             <wp:extent cx="4572000" cy="2371725"/>
             <wp:effectExtent l="0" t="0" r="0" b="0"/>
             <wp:docPr id="402073436" name="" title=""/>
@@ -1324,7 +1151,7 @@
                     <pic:cNvPicPr/>
                   </pic:nvPicPr>
                   <pic:blipFill>
-                    <a:blip r:embed="R92e3c689799b41e5">
+                    <a:blip r:embed="R63c8da21d3f14fc4">
                       <a:extLst>
                         <a:ext xmlns:a="http://schemas.openxmlformats.org/drawingml/2006/main" uri="{28A0092B-C50C-407E-A947-70E740481C1C}">
                           <a14:useLocalDpi val="0"/>
@@ -1392,6 +1219,14 @@
         </w:rPr>
       </w:pPr>
       <w:r>
+        <w:rPr/>
+        <w:t xml:space="preserve">The pipeline kicks-off </w:t>
+      </w:r>
+      <w:r>
+        <w:rPr/>
+        <w:t xml:space="preserve">when a project member provides a new dataset, from the ones described in section 3, in the shared project storage. </w:t>
+      </w:r>
+      <w:r>
         <w:rPr>
           <w:i w:val="0"/>
           <w:iCs w:val="0"/>
@@ -1456,12 +1291,6 @@
     <w:p>
       <w:pPr>
         <w:pStyle w:val="Normal"/>
-        <w:rPr>
-          <w:i w:val="0"/>
-          <w:iCs w:val="0"/>
-          <w:sz w:val="22"/>
-          <w:szCs w:val="22"/>
-        </w:rPr>
       </w:pPr>
       <w:r>
         <w:rPr>
@@ -1482,7 +1311,60 @@
           <w:sz w:val="22"/>
           <w:szCs w:val="22"/>
         </w:rPr>
-        <w:t xml:space="preserve"> clinical data tends to be protected by strict legislation. In this case, since the data cannot be published, some metadata will be collected in RDF and stored in GraphDB, specially, but not only, referring to possible access methods (e.g., contact information for the person responsible for data access in a hospital). </w:t>
+        <w:t xml:space="preserve"> clinical data tends to be protected by strict legislation. In this case, since the data cannot be published, some metadata will be collected in RDF and stored in </w:t>
+      </w:r>
+      <w:proofErr w:type="spellStart"/>
+      <w:r>
+        <w:rPr>
+          <w:i w:val="0"/>
+          <w:iCs w:val="0"/>
+          <w:sz w:val="22"/>
+          <w:szCs w:val="22"/>
+        </w:rPr>
+        <w:t>GraphDB</w:t>
+      </w:r>
+      <w:proofErr w:type="spellEnd"/>
+      <w:r>
+        <w:rPr>
+          <w:i w:val="0"/>
+          <w:iCs w:val="0"/>
+          <w:sz w:val="22"/>
+          <w:szCs w:val="22"/>
+        </w:rPr>
+        <w:t xml:space="preserve">, specially, but not only, referring to possible access methods (e.g., contact information for the person responsible for data access in a hospital). Storing the Metadata in </w:t>
+      </w:r>
+      <w:proofErr w:type="spellStart"/>
+      <w:r>
+        <w:rPr>
+          <w:i w:val="0"/>
+          <w:iCs w:val="0"/>
+          <w:sz w:val="22"/>
+          <w:szCs w:val="22"/>
+        </w:rPr>
+        <w:t>Graph</w:t>
+      </w:r>
+      <w:r>
+        <w:rPr>
+          <w:i w:val="0"/>
+          <w:iCs w:val="0"/>
+          <w:sz w:val="22"/>
+          <w:szCs w:val="22"/>
+        </w:rPr>
+        <w:t>DB</w:t>
+      </w:r>
+      <w:proofErr w:type="spellEnd"/>
+      <w:r>
+        <w:rPr>
+          <w:i w:val="0"/>
+          <w:iCs w:val="0"/>
+          <w:sz w:val="22"/>
+          <w:szCs w:val="22"/>
+        </w:rPr>
+        <w:t xml:space="preserve">, regardless of the data storage, also ensures the application of principle </w:t>
+      </w:r>
+      <w:r>
+        <w:rPr/>
+        <w:t>A2 ("Metadata are accessible, even when the data are no longer available").</w:t>
       </w:r>
     </w:p>
     <w:p>
@@ -1516,6 +1398,34 @@
         </w:rPr>
         <w:t xml:space="preserve"> public data that can be fully published and it is already available in </w:t>
       </w:r>
+      <w:r>
+        <w:rPr>
+          <w:i w:val="0"/>
+          <w:iCs w:val="0"/>
+          <w:sz w:val="22"/>
+          <w:szCs w:val="22"/>
+        </w:rPr>
+        <w:t>RDF</w:t>
+      </w:r>
+      <w:r>
+        <w:rPr>
+          <w:rStyle w:val="FootnoteReference"/>
+          <w:i w:val="0"/>
+          <w:iCs w:val="0"/>
+          <w:sz w:val="22"/>
+          <w:szCs w:val="22"/>
+        </w:rPr>
+        <w:footnoteReference w:id="28238"/>
+      </w:r>
+      <w:r>
+        <w:rPr>
+          <w:i w:val="0"/>
+          <w:iCs w:val="0"/>
+          <w:sz w:val="22"/>
+          <w:szCs w:val="22"/>
+        </w:rPr>
+        <w:t xml:space="preserve"> (Resource Description Framework</w:t>
+      </w:r>
       <w:proofErr w:type="gramStart"/>
       <w:r>
         <w:rPr>
@@ -1524,7 +1434,7 @@
           <w:sz w:val="22"/>
           <w:szCs w:val="22"/>
         </w:rPr>
-        <w:t>RDF</w:t>
+        <w:t>)</w:t>
       </w:r>
       <w:proofErr w:type="gramEnd"/>
       <w:r>
@@ -1534,7 +1444,27 @@
           <w:sz w:val="22"/>
           <w:szCs w:val="22"/>
         </w:rPr>
-        <w:t xml:space="preserve"> or it is feasible to convert to RDF.  In this case both data and metadata will be stored in GraphDB. </w:t>
+        <w:t xml:space="preserve"> or it is feasible to convert to RDF. In this case both data and metadata will be stored in </w:t>
+      </w:r>
+      <w:proofErr w:type="spellStart"/>
+      <w:r>
+        <w:rPr>
+          <w:i w:val="0"/>
+          <w:iCs w:val="0"/>
+          <w:sz w:val="22"/>
+          <w:szCs w:val="22"/>
+        </w:rPr>
+        <w:t>GraphDB</w:t>
+      </w:r>
+      <w:proofErr w:type="spellEnd"/>
+      <w:r>
+        <w:rPr>
+          <w:i w:val="0"/>
+          <w:iCs w:val="0"/>
+          <w:sz w:val="22"/>
+          <w:szCs w:val="22"/>
+        </w:rPr>
+        <w:t xml:space="preserve">. </w:t>
       </w:r>
     </w:p>
     <w:p>
@@ -1684,6 +1614,26 @@
         </w:rPr>
       </w:pPr>
       <w:r>
+        <w:rPr/>
+        <w:t xml:space="preserve">The processing will be implemented with tailored programs, using </w:t>
+      </w:r>
+      <w:proofErr w:type="spellStart"/>
+      <w:r>
+        <w:rPr/>
+        <w:t>cwltool</w:t>
+      </w:r>
+      <w:proofErr w:type="spellEnd"/>
+      <w:r>
+        <w:rPr>
+          <w:rStyle w:val="FootnoteReference"/>
+        </w:rPr>
+        <w:footnoteReference w:id="5582"/>
+      </w:r>
+      <w:r>
+        <w:rPr/>
+        <w:t xml:space="preserve"> (Common Workflow Language tool) as a framework for combined execution in workflows and provenance. </w:t>
+      </w:r>
+      <w:r>
         <w:rPr>
           <w:i w:val="0"/>
           <w:iCs w:val="0"/>
@@ -1705,175 +1655,412 @@
       </w:pPr>
       <w:r>
         <w:rPr>
-          <w:i w:val="0"/>
-          <w:iCs w:val="0"/>
-          <w:sz w:val="22"/>
-          <w:szCs w:val="22"/>
-        </w:rPr>
-        <w:t>Metadata. This process ensures that:</w:t>
-      </w:r>
-    </w:p>
-    <w:p>
-      <w:pPr>
-        <w:pStyle w:val="Normal"/>
-        <w:rPr>
-          <w:i w:val="0"/>
-          <w:iCs w:val="0"/>
-          <w:sz w:val="22"/>
-          <w:szCs w:val="22"/>
-        </w:rPr>
-      </w:pPr>
-      <w:r>
-        <w:rPr>
-          <w:i w:val="0"/>
-          <w:iCs w:val="0"/>
-          <w:sz w:val="22"/>
-          <w:szCs w:val="22"/>
-        </w:rPr>
-        <w:t>a) The necessary metadata, in DCAT (RDF) form, is added</w:t>
-      </w:r>
-    </w:p>
-    <w:p>
-      <w:pPr>
-        <w:pStyle w:val="Normal"/>
-        <w:rPr>
-          <w:i w:val="0"/>
-          <w:iCs w:val="0"/>
-          <w:sz w:val="22"/>
-          <w:szCs w:val="22"/>
-        </w:rPr>
-      </w:pPr>
-      <w:r>
-        <w:rPr>
-          <w:i w:val="0"/>
-          <w:iCs w:val="0"/>
-          <w:sz w:val="22"/>
-          <w:szCs w:val="22"/>
-        </w:rPr>
-        <w:t>VoID, PROV</w:t>
-      </w:r>
-    </w:p>
-    <w:p>
-      <w:pPr>
-        <w:pStyle w:val="Normal"/>
-        <w:rPr>
-          <w:i w:val="0"/>
-          <w:iCs w:val="0"/>
-          <w:sz w:val="22"/>
-          <w:szCs w:val="22"/>
-        </w:rPr>
-      </w:pPr>
-      <w:r>
-        <w:rPr>
-          <w:i w:val="0"/>
-          <w:iCs w:val="0"/>
-          <w:sz w:val="22"/>
-          <w:szCs w:val="22"/>
-        </w:rPr>
-        <w:t>b) The metadata already present conforms with DCAT (Via conversion, if necessary)</w:t>
-      </w:r>
-    </w:p>
-    <w:p>
-      <w:pPr>
-        <w:pStyle w:val="Normal"/>
-        <w:rPr>
-          <w:i w:val="0"/>
-          <w:iCs w:val="0"/>
-          <w:sz w:val="22"/>
-          <w:szCs w:val="22"/>
-        </w:rPr>
-      </w:pPr>
-    </w:p>
-    <w:p>
-      <w:pPr>
-        <w:pStyle w:val="Normal"/>
-        <w:rPr>
-          <w:i w:val="0"/>
-          <w:iCs w:val="0"/>
-          <w:sz w:val="22"/>
-          <w:szCs w:val="22"/>
-        </w:rPr>
-      </w:pPr>
-      <w:r>
-        <w:rPr>
-          <w:i w:val="0"/>
-          <w:iCs w:val="0"/>
-          <w:sz w:val="22"/>
-          <w:szCs w:val="22"/>
-        </w:rPr>
-        <w:t xml:space="preserve">Quality control: SHACL will be used to ensure </w:t>
-      </w:r>
-    </w:p>
-    <w:p>
-      <w:pPr>
-        <w:pStyle w:val="Normal"/>
-        <w:rPr>
-          <w:i w:val="0"/>
-          <w:iCs w:val="0"/>
-          <w:sz w:val="22"/>
-          <w:szCs w:val="22"/>
-        </w:rPr>
-      </w:pPr>
-      <w:r>
-        <w:rPr>
-          <w:i w:val="0"/>
-          <w:iCs w:val="0"/>
-          <w:sz w:val="22"/>
-          <w:szCs w:val="22"/>
-        </w:rPr>
-        <w:t>Metadata addition</w:t>
-      </w:r>
-    </w:p>
-    <w:p>
-      <w:pPr>
-        <w:pStyle w:val="Normal"/>
-        <w:rPr>
-          <w:i w:val="0"/>
-          <w:iCs w:val="0"/>
-          <w:sz w:val="22"/>
-          <w:szCs w:val="22"/>
-        </w:rPr>
-      </w:pPr>
-      <w:r>
-        <w:rPr>
-          <w:i w:val="0"/>
-          <w:iCs w:val="0"/>
-          <w:sz w:val="22"/>
-          <w:szCs w:val="22"/>
-        </w:rPr>
-        <w:t>Metadata processing</w:t>
-      </w:r>
-    </w:p>
-    <w:p>
-      <w:pPr>
-        <w:pStyle w:val="Normal"/>
-        <w:rPr>
-          <w:i w:val="0"/>
-          <w:iCs w:val="0"/>
-          <w:sz w:val="22"/>
-          <w:szCs w:val="22"/>
-        </w:rPr>
-      </w:pPr>
-      <w:r>
-        <w:rPr>
-          <w:i w:val="0"/>
-          <w:iCs w:val="0"/>
-          <w:sz w:val="22"/>
-          <w:szCs w:val="22"/>
-        </w:rPr>
-        <w:t>Conversion to RDF</w:t>
-      </w:r>
-    </w:p>
-    <w:p>
-      <w:pPr>
-        <w:pStyle w:val="Normal"/>
-        <w:rPr>
-          <w:i w:val="1"/>
-          <w:iCs w:val="1"/>
-          <w:sz w:val="20"/>
-          <w:szCs w:val="20"/>
-        </w:rPr>
-      </w:pPr>
+          <w:b w:val="1"/>
+          <w:bCs w:val="1"/>
+          <w:i w:val="0"/>
+          <w:iCs w:val="0"/>
+          <w:sz w:val="22"/>
+          <w:szCs w:val="22"/>
+          <w:u w:val="single"/>
+        </w:rPr>
+        <w:t>Metadata.</w:t>
+      </w:r>
+      <w:r>
+        <w:rPr>
+          <w:i w:val="0"/>
+          <w:iCs w:val="0"/>
+          <w:sz w:val="22"/>
+          <w:szCs w:val="22"/>
+        </w:rPr>
+        <w:t xml:space="preserve"> This process ensures that the published metadata will have a minimum quality, either by transforming the existing metadata or adding new metadata items to implement principle </w:t>
+      </w:r>
+      <w:r>
+        <w:rPr>
+          <w:i w:val="0"/>
+          <w:iCs w:val="0"/>
+          <w:sz w:val="22"/>
+          <w:szCs w:val="22"/>
+        </w:rPr>
+        <w:t>F2 ("Data are described with rich metadata") and R1 ("</w:t>
+      </w:r>
+      <w:r>
+        <w:rPr/>
+        <w:t>(Meta)data are richly described with a plurality of accurate and relevant attributes</w:t>
+      </w:r>
+      <w:r>
+        <w:rPr>
+          <w:i w:val="0"/>
+          <w:iCs w:val="0"/>
+          <w:sz w:val="22"/>
+          <w:szCs w:val="22"/>
+        </w:rPr>
+        <w:t xml:space="preserve"> </w:t>
+      </w:r>
+      <w:r>
+        <w:rPr>
+          <w:i w:val="0"/>
+          <w:iCs w:val="0"/>
+          <w:sz w:val="22"/>
+          <w:szCs w:val="22"/>
+        </w:rPr>
+        <w:t>")</w:t>
+      </w:r>
+      <w:r>
+        <w:rPr>
+          <w:i w:val="0"/>
+          <w:iCs w:val="0"/>
+          <w:sz w:val="22"/>
+          <w:szCs w:val="22"/>
+        </w:rPr>
+        <w:t>. This Metadata baseline will imply the use of the DCAT</w:t>
+      </w:r>
+      <w:r>
+        <w:rPr>
+          <w:rStyle w:val="FootnoteReference"/>
+          <w:i w:val="0"/>
+          <w:iCs w:val="0"/>
+          <w:sz w:val="22"/>
+          <w:szCs w:val="22"/>
+        </w:rPr>
+        <w:footnoteReference w:id="5141"/>
+      </w:r>
+      <w:r>
+        <w:rPr>
+          <w:i w:val="0"/>
+          <w:iCs w:val="0"/>
+          <w:sz w:val="22"/>
+          <w:szCs w:val="22"/>
+        </w:rPr>
+        <w:t xml:space="preserve">, </w:t>
+      </w:r>
+      <w:proofErr w:type="spellStart"/>
+      <w:r>
+        <w:rPr>
+          <w:i w:val="0"/>
+          <w:iCs w:val="0"/>
+          <w:sz w:val="22"/>
+          <w:szCs w:val="22"/>
+        </w:rPr>
+        <w:t>VoID</w:t>
+      </w:r>
+      <w:proofErr w:type="spellEnd"/>
+      <w:r>
+        <w:rPr>
+          <w:rStyle w:val="FootnoteReference"/>
+          <w:i w:val="0"/>
+          <w:iCs w:val="0"/>
+          <w:sz w:val="22"/>
+          <w:szCs w:val="22"/>
+        </w:rPr>
+        <w:footnoteReference w:id="23706"/>
+      </w:r>
+      <w:r>
+        <w:rPr>
+          <w:i w:val="0"/>
+          <w:iCs w:val="0"/>
+          <w:sz w:val="22"/>
+          <w:szCs w:val="22"/>
+        </w:rPr>
+        <w:t>, PROV</w:t>
+      </w:r>
+      <w:r>
+        <w:rPr>
+          <w:rStyle w:val="FootnoteReference"/>
+          <w:i w:val="0"/>
+          <w:iCs w:val="0"/>
+          <w:sz w:val="22"/>
+          <w:szCs w:val="22"/>
+        </w:rPr>
+        <w:footnoteReference w:id="3589"/>
+      </w:r>
+      <w:r>
+        <w:rPr>
+          <w:i w:val="0"/>
+          <w:iCs w:val="0"/>
+          <w:sz w:val="22"/>
+          <w:szCs w:val="22"/>
+        </w:rPr>
+        <w:t>, and Creative Commons</w:t>
+      </w:r>
+      <w:r>
+        <w:rPr>
+          <w:rStyle w:val="FootnoteReference"/>
+          <w:i w:val="0"/>
+          <w:iCs w:val="0"/>
+          <w:sz w:val="22"/>
+          <w:szCs w:val="22"/>
+        </w:rPr>
+        <w:footnoteReference w:id="28194"/>
+      </w:r>
+      <w:r>
+        <w:rPr>
+          <w:i w:val="0"/>
+          <w:iCs w:val="0"/>
+          <w:sz w:val="22"/>
+          <w:szCs w:val="22"/>
+        </w:rPr>
+        <w:t xml:space="preserve"> vocabularies, apart from any other vocabularies already present in the datasets. The use of this vocabularies will also entail the application of principle </w:t>
+      </w:r>
+      <w:r>
+        <w:rPr/>
+        <w:t>I2. ("(Meta)data use vocabularies that follow FAIR principles").</w:t>
+      </w:r>
+      <w:r>
+        <w:rPr>
+          <w:i w:val="0"/>
+          <w:iCs w:val="0"/>
+          <w:sz w:val="22"/>
+          <w:szCs w:val="22"/>
+        </w:rPr>
+        <w:t xml:space="preserve">  </w:t>
+      </w:r>
+    </w:p>
+    <w:p>
+      <w:pPr>
+        <w:pStyle w:val="Normal"/>
+        <w:rPr>
+          <w:i w:val="0"/>
+          <w:iCs w:val="0"/>
+          <w:sz w:val="22"/>
+          <w:szCs w:val="22"/>
+        </w:rPr>
+      </w:pPr>
+      <w:r>
+        <w:rPr>
+          <w:b w:val="1"/>
+          <w:bCs w:val="1"/>
+          <w:i w:val="0"/>
+          <w:iCs w:val="0"/>
+          <w:sz w:val="22"/>
+          <w:szCs w:val="22"/>
+          <w:u w:val="single"/>
+        </w:rPr>
+        <w:t>Conversion to RDF:</w:t>
+      </w:r>
+      <w:r>
+        <w:rPr>
+          <w:i w:val="0"/>
+          <w:iCs w:val="0"/>
+          <w:sz w:val="22"/>
+          <w:szCs w:val="22"/>
+        </w:rPr>
+        <w:t xml:space="preserve"> in order to apply principle </w:t>
+      </w:r>
+      <w:r>
+        <w:rPr/>
+        <w:t>I1. ("(Meta)data use a formal, accessible, shared, and broadly applicable language for knowledge representation") metadata and data (To the extent possible) will be converted to RDF. T</w:t>
+      </w:r>
+      <w:r>
+        <w:rPr>
+          <w:i w:val="0"/>
+          <w:iCs w:val="0"/>
+          <w:sz w:val="22"/>
+          <w:szCs w:val="22"/>
+        </w:rPr>
+        <w:t xml:space="preserve">he conversion to RDF will be performed with tailored programs, written either in Python (Using </w:t>
+      </w:r>
+      <w:proofErr w:type="spellStart"/>
+      <w:r>
+        <w:rPr>
+          <w:i w:val="0"/>
+          <w:iCs w:val="0"/>
+          <w:sz w:val="22"/>
+          <w:szCs w:val="22"/>
+        </w:rPr>
+        <w:t>RDFLib</w:t>
+      </w:r>
+      <w:proofErr w:type="spellEnd"/>
+      <w:r>
+        <w:rPr>
+          <w:rStyle w:val="FootnoteReference"/>
+          <w:i w:val="0"/>
+          <w:iCs w:val="0"/>
+          <w:sz w:val="22"/>
+          <w:szCs w:val="22"/>
+        </w:rPr>
+        <w:footnoteReference w:id="26492"/>
+      </w:r>
+      <w:r>
+        <w:rPr>
+          <w:i w:val="0"/>
+          <w:iCs w:val="0"/>
+          <w:sz w:val="22"/>
+          <w:szCs w:val="22"/>
+        </w:rPr>
+        <w:t xml:space="preserve">) </w:t>
+      </w:r>
+      <w:proofErr w:type="gramStart"/>
+      <w:r>
+        <w:rPr>
+          <w:i w:val="0"/>
+          <w:iCs w:val="0"/>
+          <w:sz w:val="22"/>
+          <w:szCs w:val="22"/>
+        </w:rPr>
+        <w:t>or</w:t>
+      </w:r>
+      <w:proofErr w:type="gramEnd"/>
+      <w:r>
+        <w:rPr>
+          <w:i w:val="0"/>
+          <w:iCs w:val="0"/>
+          <w:sz w:val="22"/>
+          <w:szCs w:val="22"/>
+        </w:rPr>
+        <w:t xml:space="preserve"> Java (Using RDF4J</w:t>
+      </w:r>
+      <w:r>
+        <w:rPr>
+          <w:rStyle w:val="FootnoteReference"/>
+          <w:i w:val="0"/>
+          <w:iCs w:val="0"/>
+          <w:sz w:val="22"/>
+          <w:szCs w:val="22"/>
+        </w:rPr>
+        <w:footnoteReference w:id="5779"/>
+      </w:r>
+      <w:r>
+        <w:rPr>
+          <w:i w:val="0"/>
+          <w:iCs w:val="0"/>
+          <w:sz w:val="22"/>
+          <w:szCs w:val="22"/>
+        </w:rPr>
+        <w:t xml:space="preserve">). </w:t>
+      </w:r>
+    </w:p>
+    <w:p>
+      <w:pPr>
+        <w:pStyle w:val="Normal"/>
+        <w:rPr>
+          <w:i w:val="0"/>
+          <w:iCs w:val="0"/>
+          <w:sz w:val="22"/>
+          <w:szCs w:val="22"/>
+        </w:rPr>
+      </w:pPr>
+      <w:r>
+        <w:rPr>
+          <w:b w:val="1"/>
+          <w:bCs w:val="1"/>
+          <w:i w:val="0"/>
+          <w:iCs w:val="0"/>
+          <w:sz w:val="22"/>
+          <w:szCs w:val="22"/>
+          <w:u w:val="single"/>
+        </w:rPr>
+        <w:t>Quality control:</w:t>
+      </w:r>
+      <w:r>
+        <w:rPr>
+          <w:i w:val="0"/>
+          <w:iCs w:val="0"/>
+          <w:sz w:val="22"/>
+          <w:szCs w:val="22"/>
+        </w:rPr>
+        <w:t xml:space="preserve"> SHACL</w:t>
+      </w:r>
+      <w:r>
+        <w:rPr>
+          <w:rStyle w:val="FootnoteReference"/>
+          <w:i w:val="0"/>
+          <w:iCs w:val="0"/>
+          <w:sz w:val="22"/>
+          <w:szCs w:val="22"/>
+        </w:rPr>
+        <w:footnoteReference w:id="24677"/>
+      </w:r>
+      <w:r>
+        <w:rPr>
+          <w:i w:val="0"/>
+          <w:iCs w:val="0"/>
+          <w:sz w:val="22"/>
+          <w:szCs w:val="22"/>
+        </w:rPr>
+        <w:t xml:space="preserve"> will be used to ensure the quality of the produced RDF, especially in the case of Metadata. </w:t>
+      </w:r>
+    </w:p>
+    <w:p>
+      <w:pPr>
+        <w:pStyle w:val="Normal"/>
+        <w:rPr>
+          <w:i w:val="0"/>
+          <w:iCs w:val="0"/>
+          <w:sz w:val="22"/>
+          <w:szCs w:val="22"/>
+        </w:rPr>
+      </w:pPr>
+      <w:r>
+        <w:rPr>
+          <w:b w:val="1"/>
+          <w:bCs w:val="1"/>
+          <w:i w:val="0"/>
+          <w:iCs w:val="0"/>
+          <w:sz w:val="22"/>
+          <w:szCs w:val="22"/>
+          <w:u w:val="single"/>
+        </w:rPr>
+        <w:t>Linking:</w:t>
+      </w:r>
+      <w:r>
+        <w:rPr>
+          <w:i w:val="0"/>
+          <w:iCs w:val="0"/>
+          <w:sz w:val="22"/>
+          <w:szCs w:val="22"/>
+        </w:rPr>
+        <w:t xml:space="preserve"> in order to apply principle I3 ("</w:t>
+      </w:r>
+      <w:r>
+        <w:rPr/>
+        <w:t xml:space="preserve"> (Meta)data include qualified references to other (meta)data</w:t>
+      </w:r>
+      <w:r>
+        <w:rPr>
+          <w:i w:val="0"/>
+          <w:iCs w:val="0"/>
+          <w:sz w:val="22"/>
+          <w:szCs w:val="22"/>
+        </w:rPr>
+        <w:t>") RDF links will be added to metadata, and to a lesser extent also to data, through the SILK</w:t>
+      </w:r>
+      <w:r>
+        <w:rPr>
+          <w:rStyle w:val="FootnoteReference"/>
+          <w:i w:val="0"/>
+          <w:iCs w:val="0"/>
+          <w:sz w:val="22"/>
+          <w:szCs w:val="22"/>
+        </w:rPr>
+        <w:footnoteReference w:id="15978"/>
+      </w:r>
+      <w:r>
+        <w:rPr>
+          <w:i w:val="0"/>
+          <w:iCs w:val="0"/>
+          <w:sz w:val="22"/>
+          <w:szCs w:val="22"/>
+        </w:rPr>
+        <w:t xml:space="preserve"> platform or manually.</w:t>
+      </w:r>
+    </w:p>
+    <w:p>
+      <w:pPr>
+        <w:pStyle w:val="Heading2"/>
+        <w:rPr>
+          <w:rFonts w:ascii="Calibri Light" w:hAnsi="Calibri Light" w:eastAsia="" w:cs=""/>
+          <w:color w:val="2F5496" w:themeColor="accent1" w:themeTint="FF" w:themeShade="BF"/>
+          <w:sz w:val="26"/>
+          <w:szCs w:val="26"/>
+        </w:rPr>
+      </w:pPr>
+      <w:bookmarkStart w:name="_Toc405129533" w:id="573695836"/>
+      <w:r>
+        <w:rPr/>
+        <w:t>Web frontend</w:t>
+      </w:r>
+      <w:commentRangeStart w:id="983983346"/>
+      <w:bookmarkEnd w:id="573695836"/>
     </w:p>
     <w:p>
       <w:pPr>
@@ -1882,6 +2069,13 @@
       <w:r>
         <w:rPr/>
         <w:t>The publication frontend ...</w:t>
+      </w:r>
+      <w:commentRangeEnd w:id="983983346"/>
+      <w:r>
+        <w:rPr>
+          <w:rStyle w:val="CommentReference"/>
+        </w:rPr>
+        <w:commentReference w:id="983983346"/>
       </w:r>
     </w:p>
     <w:p>
@@ -1936,7 +2130,7 @@
           <w:noProof/>
         </w:rPr>
       </w:pPr>
-      <w:bookmarkStart w:name="_Toc103628451" w:id="1842518789"/>
+      <w:bookmarkStart w:name="_Toc1134555635" w:id="1348477539"/>
       <w:r>
         <w:rPr/>
         <w:t>5.- Conclusions</w:t>
@@ -1949,125 +2143,177 @@
         </w:rPr>
         <w:commentReference w:id="1599195604"/>
       </w:r>
-      <w:bookmarkEnd w:id="1842518789"/>
-    </w:p>
-    <w:p>
-      <w:pPr>
-        <w:pStyle w:val="Normal"/>
-      </w:pPr>
-    </w:p>
-    <w:p>
-      <w:pPr>
-        <w:pStyle w:val="Normal"/>
-      </w:pPr>
-      <w:r>
-        <w:rPr/>
-        <w:t>ok</w:t>
-      </w:r>
+      <w:bookmarkEnd w:id="1348477539"/>
+    </w:p>
+    <w:p>
+      <w:pPr>
+        <w:pStyle w:val="Normal"/>
+      </w:pPr>
     </w:p>
     <w:p/>
     <w:p>
       <w:pPr>
         <w:rPr>
-          <w:rFonts w:ascii="Calibri" w:hAnsi="Calibri" w:eastAsia="Calibri" w:cs="Calibri"/>
-          <w:color w:val="000000" w:themeColor="text1"/>
-        </w:rPr>
-      </w:pPr>
-      <w:bookmarkStart w:name="_Toc1440617340" w:id="2052683652"/>
-      <w:r>
-        <w:rPr>
           <w:rStyle w:val="Heading1Char"/>
         </w:rPr>
+      </w:pPr>
+      <w:bookmarkStart w:name="_Toc710731379" w:id="455933122"/>
+      <w:r>
+        <w:rPr>
+          <w:rStyle w:val="Heading1Char"/>
+        </w:rPr>
         <w:t xml:space="preserve">6.- References </w:t>
       </w:r>
-      <w:bookmarkEnd w:id="2052683652"/>
+      <w:bookmarkEnd w:id="455933122"/>
       <w:r>
         <w:br/>
       </w:r>
-      <w:sdt>
-        <w:sdtPr>
-          <w:id w:val="506586425"/>
-          <w:tag w:val="rw.biblio"/>
-          <w:placeholder>
-            <w:docPart w:val="DefaultPlaceholder_1081868574"/>
-          </w:placeholder>
-        </w:sdtPr>
-        <w:sdtContent>
+      <w:proofErr w:type="spellStart"/>
+      <w:proofErr w:type="spellEnd"/>
+    </w:p>
+    <w:sdt>
+      <w:sdtPr>
+        <w:id w:val="686934418"/>
+        <w:tag w:val="rw.biblio"/>
+        <w:placeholder>
+          <w:docPart w:val="DefaultPlaceholder_1081868574"/>
+        </w:placeholder>
+      </w:sdtPr>
+      <w:sdtContent>
+        <w:p>
+          <w:pPr>
+            <w:pStyle w:val="Normal"/>
+            <w:jc w:val="center"/>
+          </w:pPr>
           <w:r>
             <w:rPr>
               <w:rFonts w:ascii="Calibri" w:hAnsi="Calibri" w:eastAsia="Calibri" w:cs="Calibri"/>
+              <w:noProof w:val="0"/>
               <w:color w:val="000000" w:themeColor="text1" w:themeTint="FF" w:themeShade="FF"/>
+              <w:sz w:val="22"/>
+              <w:szCs w:val="22"/>
+              <w:lang w:val="en-GB"/>
             </w:rPr>
-            <w:t xml:space="preserve">1. Wilkinson MD, Dumontier M, </w:t>
+            <w:t>References</w:t>
           </w:r>
-          <w:proofErr w:type="spellStart"/>
+        </w:p>
+        <w:p>
+          <w:pPr>
+            <w:ind w:left="450" w:hanging="450"/>
+          </w:pPr>
           <w:r>
             <w:rPr>
               <w:rFonts w:ascii="Calibri" w:hAnsi="Calibri" w:eastAsia="Calibri" w:cs="Calibri"/>
+              <w:noProof w:val="0"/>
               <w:color w:val="000000" w:themeColor="text1" w:themeTint="FF" w:themeShade="FF"/>
+              <w:sz w:val="22"/>
+              <w:szCs w:val="22"/>
+              <w:lang w:val="en-GB"/>
             </w:rPr>
-            <w:t>Aalbersberg</w:t>
-          </w:r>
-          <w:proofErr w:type="spellEnd"/>
-          <w:r>
-            <w:rPr>
-              <w:rFonts w:ascii="Calibri" w:hAnsi="Calibri" w:eastAsia="Calibri" w:cs="Calibri"/>
-              <w:color w:val="000000" w:themeColor="text1" w:themeTint="FF" w:themeShade="FF"/>
-            </w:rPr>
-            <w:t xml:space="preserve"> IJ, et al. The FAIR guiding principles for scientific data management and </w:t>
-          </w:r>
-          <w:proofErr w:type="gramStart"/>
-          <w:r>
-            <w:rPr>
-              <w:rFonts w:ascii="Calibri" w:hAnsi="Calibri" w:eastAsia="Calibri" w:cs="Calibri"/>
-              <w:color w:val="000000" w:themeColor="text1" w:themeTint="FF" w:themeShade="FF"/>
-            </w:rPr>
-            <w:t>stewardship :</w:t>
-          </w:r>
-          <w:proofErr w:type="gramEnd"/>
-          <w:r>
-            <w:rPr>
-              <w:rFonts w:ascii="Calibri" w:hAnsi="Calibri" w:eastAsia="Calibri" w:cs="Calibri"/>
-              <w:color w:val="000000" w:themeColor="text1" w:themeTint="FF" w:themeShade="FF"/>
-            </w:rPr>
-            <w:t xml:space="preserve"> Comment. </w:t>
+            <w:t>Wilkinson, M. D., Dumontier, M., Sansone, S., Bonino da Silva Santos, Luiz Olavo, Prieto, M., Batista, D., . . . Schultes, E. (2019). Evaluating FAIR maturity through a scalable, automated, community-governed framework.</w:t>
           </w:r>
           <w:r>
             <w:rPr>
               <w:rFonts w:ascii="Calibri" w:hAnsi="Calibri" w:eastAsia="Calibri" w:cs="Calibri"/>
               <w:i w:val="1"/>
               <w:iCs w:val="1"/>
+              <w:noProof w:val="0"/>
               <w:color w:val="000000" w:themeColor="text1" w:themeTint="FF" w:themeShade="FF"/>
+              <w:sz w:val="22"/>
+              <w:szCs w:val="22"/>
+              <w:lang w:val="en-GB"/>
             </w:rPr>
-            <w:t>Scientific data</w:t>
+            <w:t xml:space="preserve"> Scientific Data, 6</w:t>
           </w:r>
           <w:r>
             <w:rPr>
               <w:rFonts w:ascii="Calibri" w:hAnsi="Calibri" w:eastAsia="Calibri" w:cs="Calibri"/>
+              <w:noProof w:val="0"/>
               <w:color w:val="000000" w:themeColor="text1" w:themeTint="FF" w:themeShade="FF"/>
+              <w:sz w:val="22"/>
+              <w:szCs w:val="22"/>
+              <w:lang w:val="en-GB"/>
             </w:rPr>
-            <w:t xml:space="preserve">. </w:t>
+            <w:t>(1), 1-12. doi:10.1038/s41597-019-0184-5</w:t>
           </w:r>
-          <w:proofErr w:type="gramStart"/>
+        </w:p>
+        <w:p>
+          <w:pPr>
+            <w:ind w:left="450" w:hanging="450"/>
+          </w:pPr>
           <w:r>
             <w:rPr>
               <w:rFonts w:ascii="Calibri" w:hAnsi="Calibri" w:eastAsia="Calibri" w:cs="Calibri"/>
+              <w:noProof w:val="0"/>
               <w:color w:val="000000" w:themeColor="text1" w:themeTint="FF" w:themeShade="FF"/>
+              <w:sz w:val="22"/>
+              <w:szCs w:val="22"/>
+              <w:lang w:val="en-GB"/>
             </w:rPr>
-            <w:t>2016;3:1</w:t>
+            <w:t>Wilkinson, M. D., Dumontier, M., Aalbersberg, I. J., Appleton, G., Axton, M., Baak, A., . . . Mons, B. (2016). The FAIR guiding principles for scientific data management and stewardship : Comment.</w:t>
           </w:r>
-          <w:proofErr w:type="gramEnd"/>
           <w:r>
             <w:rPr>
               <w:rFonts w:ascii="Calibri" w:hAnsi="Calibri" w:eastAsia="Calibri" w:cs="Calibri"/>
+              <w:i w:val="1"/>
+              <w:iCs w:val="1"/>
+              <w:noProof w:val="0"/>
               <w:color w:val="000000" w:themeColor="text1" w:themeTint="FF" w:themeShade="FF"/>
+              <w:sz w:val="22"/>
+              <w:szCs w:val="22"/>
+              <w:lang w:val="en-GB"/>
             </w:rPr>
-            <w:t>-9.</w:t>
+            <w:t xml:space="preserve"> Scientific Data, 3</w:t>
           </w:r>
-        </w:sdtContent>
-      </w:sdt>
-      <w:proofErr w:type="spellStart"/>
-      <w:proofErr w:type="spellEnd"/>
+          <w:r>
+            <w:rPr>
+              <w:rFonts w:ascii="Calibri" w:hAnsi="Calibri" w:eastAsia="Calibri" w:cs="Calibri"/>
+              <w:noProof w:val="0"/>
+              <w:color w:val="000000" w:themeColor="text1" w:themeTint="FF" w:themeShade="FF"/>
+              <w:sz w:val="22"/>
+              <w:szCs w:val="22"/>
+              <w:lang w:val="en-GB"/>
+            </w:rPr>
+            <w:t xml:space="preserve">, 1-9. Retrieved from </w:t>
+          </w:r>
+          <w:hyperlink r:id="Rc8e9303941d341a0">
+            <w:r>
+              <w:rPr>
+                <w:rStyle w:val="Hyperlink"/>
+                <w:rFonts w:ascii="Calibri" w:hAnsi="Calibri" w:eastAsia="Calibri" w:cs="Calibri"/>
+                <w:noProof w:val="0"/>
+                <w:sz w:val="22"/>
+                <w:szCs w:val="22"/>
+                <w:lang w:val="en-GB"/>
+              </w:rPr>
+              <w:t>https://www.narcis.nl/publication/RecordID/oai:library.wur.nl:wurpubs%2F501704</w:t>
+            </w:r>
+          </w:hyperlink>
+        </w:p>
+        <w:p>
+          <w:pPr>
+            <w:pStyle w:val="Normal"/>
+          </w:pPr>
+        </w:p>
+      </w:sdtContent>
+    </w:sdt>
+    <w:p>
+      <w:pPr>
+        <w:pStyle w:val="Normal"/>
+        <w:rPr>
+          <w:rFonts w:ascii="Calibri" w:hAnsi="Calibri" w:eastAsia="Calibri" w:cs="Calibri"/>
+          <w:color w:val="000000" w:themeColor="text1" w:themeTint="FF" w:themeShade="FF"/>
+        </w:rPr>
+      </w:pPr>
+    </w:p>
+    <w:p>
+      <w:pPr>
+        <w:pStyle w:val="Normal"/>
+        <w:rPr>
+          <w:rFonts w:ascii="Calibri" w:hAnsi="Calibri" w:eastAsia="Calibri" w:cs="Calibri"/>
+          <w:color w:val="000000" w:themeColor="text1" w:themeTint="FF" w:themeShade="FF"/>
+        </w:rPr>
+      </w:pPr>
     </w:p>
     <w:p>
       <w:pPr>
@@ -2097,7 +2343,7 @@
           <w:szCs w:val="32"/>
         </w:rPr>
       </w:pPr>
-      <w:bookmarkStart w:name="_Toc353318005" w:id="545309088"/>
+      <w:bookmarkStart w:name="_Toc1746519987" w:id="666535677"/>
       <w:r>
         <w:rPr/>
         <w:t xml:space="preserve">Annex A: Support4LHS FAIR data questionnaire </w:t>
@@ -2110,22 +2356,294 @@
         </w:rPr>
         <w:commentReference w:id="1374196784"/>
       </w:r>
-      <w:bookmarkEnd w:id="545309088"/>
+      <w:bookmarkEnd w:id="666535677"/>
     </w:p>
     <w:p>
       <w:pPr>
         <w:pStyle w:val="Heading1"/>
+      </w:pPr>
+      <w:bookmarkStart w:name="_Toc554939869" w:id="1642230478"/>
+      <w:r>
+        <w:rPr/>
+        <w:t xml:space="preserve">Annex B: </w:t>
+      </w:r>
+      <w:r>
+        <w:rPr/>
+        <w:t>FAIR principles</w:t>
+      </w:r>
+      <w:r>
+        <w:rPr>
+          <w:rStyle w:val="FootnoteReference"/>
+        </w:rPr>
+        <w:footnoteReference w:id="3875"/>
+      </w:r>
+      <w:bookmarkEnd w:id="1642230478"/>
+    </w:p>
+    <w:p>
+      <w:pPr>
+        <w:pStyle w:val="Normal"/>
+      </w:pPr>
+      <w:r>
+        <w:rPr>
+          <w:b w:val="1"/>
+          <w:bCs w:val="1"/>
+          <w:u w:val="single"/>
+        </w:rPr>
+        <w:t>Findable</w:t>
+      </w:r>
+      <w:r>
+        <w:rPr/>
+        <w:t xml:space="preserve"> </w:t>
+      </w:r>
+    </w:p>
+    <w:p>
+      <w:pPr>
+        <w:pStyle w:val="Normal"/>
+      </w:pPr>
+      <w:r>
+        <w:rPr/>
+        <w:t>F1. (Meta)data are assigned a globally unique and persistent identifier</w:t>
+      </w:r>
+    </w:p>
+    <w:p>
+      <w:pPr>
+        <w:pStyle w:val="Normal"/>
+        <w:rPr>
+          <w:strike w:val="1"/>
+        </w:rPr>
+      </w:pPr>
+      <w:r>
+        <w:rPr>
+          <w:strike w:val="1"/>
+        </w:rPr>
+        <w:t>F2. Data are described with rich metadata (defined by R1 below)</w:t>
+      </w:r>
+    </w:p>
+    <w:p>
+      <w:pPr>
+        <w:pStyle w:val="Normal"/>
+        <w:rPr>
+          <w:strike w:val="1"/>
+        </w:rPr>
+      </w:pPr>
+      <w:r>
+        <w:rPr>
+          <w:strike w:val="1"/>
+        </w:rPr>
+        <w:t>F3. Metadata clearly and explicitly include the identifier of the data they describe</w:t>
+      </w:r>
+    </w:p>
+    <w:p>
+      <w:pPr>
+        <w:pStyle w:val="Normal"/>
+      </w:pPr>
+      <w:r>
+        <w:rPr/>
+        <w:t>F4. (Meta)data are registered or indexed in a searchable resource</w:t>
+      </w:r>
+    </w:p>
+    <w:p>
+      <w:pPr>
+        <w:pStyle w:val="Normal"/>
+        <w:rPr>
+          <w:u w:val="single"/>
+        </w:rPr>
+      </w:pPr>
+      <w:r>
+        <w:rPr>
+          <w:b w:val="1"/>
+          <w:bCs w:val="1"/>
+          <w:u w:val="single"/>
+        </w:rPr>
+        <w:t>Accessible</w:t>
+      </w:r>
+    </w:p>
+    <w:p>
+      <w:pPr>
+        <w:pStyle w:val="Normal"/>
+      </w:pPr>
+      <w:r>
+        <w:rPr/>
+        <w:t>A1. (Meta)data are retrievable by their identifier using a standardised communications protocol</w:t>
+      </w:r>
+    </w:p>
+    <w:p>
+      <w:pPr>
+        <w:pStyle w:val="Normal"/>
+      </w:pPr>
+      <w:r>
+        <w:rPr/>
+        <w:t>A1.1 The protocol is open, free, and universally implementable</w:t>
+      </w:r>
+    </w:p>
+    <w:p>
+      <w:pPr>
+        <w:pStyle w:val="Normal"/>
+      </w:pPr>
+      <w:r>
+        <w:rPr/>
+        <w:t>A1.2 The protocol allows for an authentication and authorisation procedure, where necessary</w:t>
+      </w:r>
+    </w:p>
+    <w:p>
+      <w:pPr>
+        <w:pStyle w:val="Normal"/>
+        <w:rPr>
+          <w:strike w:val="1"/>
+        </w:rPr>
+      </w:pPr>
+      <w:r>
+        <w:rPr>
+          <w:strike w:val="1"/>
+        </w:rPr>
+        <w:t>A2. Metadata are accessible, even when the data are no longer available</w:t>
+      </w:r>
+    </w:p>
+    <w:p>
+      <w:pPr>
+        <w:pStyle w:val="Normal"/>
         <w:rPr>
           <w:rFonts w:ascii="Calibri Light" w:hAnsi="Calibri Light" w:eastAsia="" w:cs=""/>
+          <w:b w:val="1"/>
+          <w:bCs w:val="1"/>
           <w:color w:val="2F5496" w:themeColor="accent1" w:themeTint="FF" w:themeShade="BF"/>
-          <w:sz w:val="32"/>
-          <w:szCs w:val="32"/>
-        </w:rPr>
-      </w:pPr>
-      <w:r>
-        <w:rPr/>
-        <w:t>Annex B: FAIR principles</w:t>
-      </w:r>
+          <w:sz w:val="26"/>
+          <w:szCs w:val="26"/>
+          <w:u w:val="single"/>
+        </w:rPr>
+      </w:pPr>
+      <w:r>
+        <w:rPr>
+          <w:b w:val="1"/>
+          <w:bCs w:val="1"/>
+          <w:u w:val="single"/>
+        </w:rPr>
+        <w:t>Interoperable</w:t>
+      </w:r>
+    </w:p>
+    <w:p>
+      <w:pPr>
+        <w:pStyle w:val="Normal"/>
+        <w:rPr>
+          <w:strike w:val="1"/>
+        </w:rPr>
+      </w:pPr>
+      <w:r>
+        <w:rPr>
+          <w:strike w:val="1"/>
+        </w:rPr>
+        <w:t>I1. (Meta)data use a formal, accessible, shared, and broadly applicable language for knowledge representation.</w:t>
+      </w:r>
+    </w:p>
+    <w:p>
+      <w:pPr>
+        <w:pStyle w:val="Normal"/>
+        <w:rPr>
+          <w:strike w:val="1"/>
+        </w:rPr>
+      </w:pPr>
+      <w:r>
+        <w:rPr>
+          <w:strike w:val="1"/>
+        </w:rPr>
+        <w:t>I2. (Meta)data use vocabularies that follow FAIR principles</w:t>
+      </w:r>
+    </w:p>
+    <w:p>
+      <w:pPr>
+        <w:pStyle w:val="Normal"/>
+        <w:rPr>
+          <w:strike w:val="1"/>
+        </w:rPr>
+      </w:pPr>
+      <w:r>
+        <w:rPr>
+          <w:strike w:val="1"/>
+        </w:rPr>
+        <w:t>I3. (Meta)data include qualified references to other (meta)data</w:t>
+      </w:r>
+    </w:p>
+    <w:p>
+      <w:pPr>
+        <w:pStyle w:val="Normal"/>
+        <w:rPr>
+          <w:b w:val="1"/>
+          <w:bCs w:val="1"/>
+          <w:u w:val="single"/>
+        </w:rPr>
+      </w:pPr>
+      <w:r>
+        <w:rPr>
+          <w:b w:val="1"/>
+          <w:bCs w:val="1"/>
+          <w:u w:val="single"/>
+        </w:rPr>
+        <w:t>Reusable</w:t>
+      </w:r>
+    </w:p>
+    <w:p>
+      <w:pPr>
+        <w:pStyle w:val="Normal"/>
+        <w:rPr>
+          <w:strike w:val="1"/>
+        </w:rPr>
+      </w:pPr>
+      <w:r>
+        <w:rPr>
+          <w:strike w:val="1"/>
+        </w:rPr>
+        <w:t>R1. (Meta)data are richly described with a plurality of accurate and relevant attributes</w:t>
+      </w:r>
+    </w:p>
+    <w:p>
+      <w:pPr>
+        <w:pStyle w:val="Normal"/>
+        <w:ind w:firstLine="708"/>
+        <w:rPr>
+          <w:strike w:val="1"/>
+        </w:rPr>
+      </w:pPr>
+      <w:r>
+        <w:rPr>
+          <w:strike w:val="1"/>
+        </w:rPr>
+        <w:t>R1.1. (Meta)data are released with a clear and accessible data usage license</w:t>
+      </w:r>
+    </w:p>
+    <w:p>
+      <w:pPr>
+        <w:pStyle w:val="Normal"/>
+        <w:ind w:firstLine="708"/>
+        <w:rPr>
+          <w:strike w:val="1"/>
+        </w:rPr>
+      </w:pPr>
+      <w:r>
+        <w:rPr>
+          <w:strike w:val="1"/>
+        </w:rPr>
+        <w:t>R1.2. (Meta)data are associated with detailed provenance</w:t>
+      </w:r>
+    </w:p>
+    <w:p>
+      <w:pPr>
+        <w:pStyle w:val="Normal"/>
+        <w:ind w:firstLine="708"/>
+        <w:rPr>
+          <w:strike w:val="1"/>
+        </w:rPr>
+      </w:pPr>
+      <w:r>
+        <w:rPr>
+          <w:strike w:val="1"/>
+        </w:rPr>
+        <w:t>R1.3. (Meta)data meet domain-relevant community standards</w:t>
+      </w:r>
+    </w:p>
+    <w:p>
+      <w:pPr>
+        <w:pStyle w:val="Normal"/>
+      </w:pPr>
     </w:p>
     <w:sectPr>
       <w:pgSz w:w="11906" w:h="16838" w:orient="portrait"/>
@@ -2503,6 +3021,40 @@
       </w:r>
     </w:p>
   </w:comment>
+  <w:comment w:initials="ME" w:author="Mikel EGAÑA" w:date="2022-03-23T11:34:50" w:id="1155892426">
+    <w:p>
+      <w:pPr>
+        <w:pStyle w:val="CommentText"/>
+      </w:pPr>
+      <w:r>
+        <w:rPr/>
+        <w:t>La arquitectura tiene que reflejar como se van a implementar, uno por uno, todos los principios FAIR</w:t>
+      </w:r>
+      <w:r>
+        <w:rPr>
+          <w:rStyle w:val="CommentReference"/>
+        </w:rPr>
+        <w:annotationRef/>
+      </w:r>
+    </w:p>
+  </w:comment>
+  <w:comment w:initials="ME" w:author="Mikel EGAÑA" w:date="2022-03-23T12:36:19" w:id="983983346">
+    <w:p>
+      <w:pPr>
+        <w:pStyle w:val="CommentText"/>
+      </w:pPr>
+      <w:r>
+        <w:rPr/>
+        <w:t>Persistent identifiers with w3id</w:t>
+      </w:r>
+      <w:r>
+        <w:rPr>
+          <w:rStyle w:val="CommentReference"/>
+        </w:rPr>
+        <w:annotationRef/>
+      </w:r>
+    </w:p>
+  </w:comment>
 </w:comments>
 </file>
 
@@ -2513,6 +3065,8 @@
   <w15:commentEx w15:done="0" w15:paraId="29C6AF40"/>
   <w15:commentEx w15:done="0" w15:paraId="1FDB567F"/>
   <w15:commentEx w15:done="0" w15:paraId="6AAF8835"/>
+  <w15:commentEx w15:done="0" w15:paraId="3A74BD7E"/>
+  <w15:commentEx w15:done="0" w15:paraId="14FE7FA4"/>
 </w15:commentsEx>
 </file>
 
@@ -2523,6 +3077,8 @@
   <w16cex:commentExtensible w16cex:durableId="3B676CDD" w16cex:dateUtc="2022-03-17T10:45:47.377Z"/>
   <w16cex:commentExtensible w16cex:durableId="7142C920" w16cex:dateUtc="2022-03-17T11:10:40.812Z"/>
   <w16cex:commentExtensible w16cex:durableId="3921F2C0" w16cex:dateUtc="2022-03-18T13:26:18.125Z"/>
+  <w16cex:commentExtensible w16cex:durableId="40538A06" w16cex:dateUtc="2022-03-23T10:34:50.847Z"/>
+  <w16cex:commentExtensible w16cex:durableId="7F856D21" w16cex:dateUtc="2022-03-23T11:36:19.204Z"/>
 </w16cex:commentsExtensible>
 </file>
 
@@ -2533,7 +3089,347 @@
   <w16cid:commentId w16cid:paraId="29C6AF40" w16cid:durableId="3B676CDD"/>
   <w16cid:commentId w16cid:paraId="1FDB567F" w16cid:durableId="7142C920"/>
   <w16cid:commentId w16cid:paraId="6AAF8835" w16cid:durableId="3921F2C0"/>
+  <w16cid:commentId w16cid:paraId="3A74BD7E" w16cid:durableId="40538A06"/>
+  <w16cid:commentId w16cid:paraId="14FE7FA4" w16cid:durableId="7F856D21"/>
 </w16cid:commentsIds>
+</file>
+
+<file path=word/footnotes.xml><?xml version="1.0" encoding="utf-8"?>
+<w:footnotes xmlns:w14="http://schemas.microsoft.com/office/word/2010/wordml" xmlns:w="http://schemas.openxmlformats.org/wordprocessingml/2006/main">
+  <w:footnote w:type="separator" w:id="-1">
+    <w:p>
+      <w:pPr>
+        <w:spacing w:after="0" w:line="240" w:lineRule="auto"/>
+      </w:pPr>
+      <w:r>
+        <w:separator/>
+      </w:r>
+    </w:p>
+  </w:footnote>
+  <w:footnote w:type="continuationSeparator" w:id="0">
+    <w:p>
+      <w:pPr>
+        <w:spacing w:after="0" w:line="240" w:lineRule="auto"/>
+      </w:pPr>
+      <w:r>
+        <w:continuationSeparator/>
+      </w:r>
+    </w:p>
+  </w:footnote>
+  <w:footnote w:id="19495">
+    <w:p>
+      <w:pPr>
+        <w:pStyle w:val="FootnoteText"/>
+        <w:bidi w:val="0"/>
+      </w:pPr>
+      <w:r>
+        <w:rPr>
+          <w:rStyle w:val="FootnoteReference"/>
+          <w:sz w:val="20"/>
+          <w:szCs w:val="20"/>
+        </w:rPr>
+        <w:footnoteRef/>
+      </w:r>
+      <w:r>
+        <w:rPr>
+          <w:sz w:val="20"/>
+          <w:szCs w:val="20"/>
+        </w:rPr>
+        <w:t xml:space="preserve"> https://graphdb.ontotext.com/</w:t>
+      </w:r>
+    </w:p>
+  </w:footnote>
+  <w:footnote w:id="7120">
+    <w:p>
+      <w:pPr>
+        <w:pStyle w:val="FootnoteText"/>
+        <w:bidi w:val="0"/>
+      </w:pPr>
+      <w:r>
+        <w:rPr>
+          <w:rStyle w:val="FootnoteReference"/>
+          <w:sz w:val="20"/>
+          <w:szCs w:val="20"/>
+        </w:rPr>
+        <w:footnoteRef/>
+      </w:r>
+      <w:r>
+        <w:rPr>
+          <w:sz w:val="20"/>
+          <w:szCs w:val="20"/>
+        </w:rPr>
+        <w:t xml:space="preserve"> https://ckan.org/</w:t>
+      </w:r>
+    </w:p>
+  </w:footnote>
+  <w:footnote w:id="5582">
+    <w:p>
+      <w:pPr>
+        <w:pStyle w:val="FootnoteText"/>
+        <w:bidi w:val="0"/>
+      </w:pPr>
+      <w:r>
+        <w:rPr>
+          <w:rStyle w:val="FootnoteReference"/>
+          <w:sz w:val="20"/>
+          <w:szCs w:val="20"/>
+        </w:rPr>
+        <w:footnoteRef/>
+      </w:r>
+      <w:r>
+        <w:rPr>
+          <w:sz w:val="20"/>
+          <w:szCs w:val="20"/>
+        </w:rPr>
+        <w:t xml:space="preserve"> https://github.com/common-workflow-language/cwltool</w:t>
+      </w:r>
+    </w:p>
+  </w:footnote>
+  <w:footnote w:id="3875">
+    <w:p>
+      <w:pPr>
+        <w:pStyle w:val="FootnoteText"/>
+        <w:bidi w:val="0"/>
+      </w:pPr>
+      <w:r>
+        <w:rPr>
+          <w:rStyle w:val="FootnoteReference"/>
+          <w:sz w:val="20"/>
+          <w:szCs w:val="20"/>
+        </w:rPr>
+        <w:footnoteRef/>
+      </w:r>
+      <w:r>
+        <w:rPr>
+          <w:sz w:val="20"/>
+          <w:szCs w:val="20"/>
+        </w:rPr>
+        <w:t xml:space="preserve"> https://www.go-fair.org/fair-principles/</w:t>
+      </w:r>
+    </w:p>
+  </w:footnote>
+  <w:footnote w:id="28238">
+    <w:p>
+      <w:pPr>
+        <w:pStyle w:val="FootnoteText"/>
+        <w:bidi w:val="0"/>
+      </w:pPr>
+      <w:r>
+        <w:rPr>
+          <w:rStyle w:val="FootnoteReference"/>
+          <w:sz w:val="20"/>
+          <w:szCs w:val="20"/>
+        </w:rPr>
+        <w:footnoteRef/>
+      </w:r>
+      <w:r>
+        <w:rPr>
+          <w:sz w:val="20"/>
+          <w:szCs w:val="20"/>
+        </w:rPr>
+        <w:t xml:space="preserve"> https://www.w3.org/TR/rdf11-concepts/</w:t>
+      </w:r>
+    </w:p>
+  </w:footnote>
+  <w:footnote w:id="5141">
+    <w:p>
+      <w:pPr>
+        <w:pStyle w:val="FootnoteText"/>
+        <w:bidi w:val="0"/>
+      </w:pPr>
+      <w:r>
+        <w:rPr>
+          <w:rStyle w:val="FootnoteReference"/>
+          <w:sz w:val="20"/>
+          <w:szCs w:val="20"/>
+        </w:rPr>
+        <w:footnoteRef/>
+      </w:r>
+      <w:r>
+        <w:rPr>
+          <w:sz w:val="20"/>
+          <w:szCs w:val="20"/>
+        </w:rPr>
+        <w:t xml:space="preserve"> https://www.w3.org/TR/vocab-dcat-2/</w:t>
+      </w:r>
+    </w:p>
+  </w:footnote>
+  <w:footnote w:id="23706">
+    <w:p>
+      <w:pPr>
+        <w:pStyle w:val="FootnoteText"/>
+        <w:bidi w:val="0"/>
+      </w:pPr>
+      <w:r>
+        <w:rPr>
+          <w:rStyle w:val="FootnoteReference"/>
+          <w:sz w:val="20"/>
+          <w:szCs w:val="20"/>
+        </w:rPr>
+        <w:footnoteRef/>
+      </w:r>
+      <w:r>
+        <w:rPr>
+          <w:sz w:val="20"/>
+          <w:szCs w:val="20"/>
+        </w:rPr>
+        <w:t xml:space="preserve"> https://www.w3.org/TR/void/</w:t>
+      </w:r>
+    </w:p>
+  </w:footnote>
+  <w:footnote w:id="3589">
+    <w:p>
+      <w:pPr>
+        <w:pStyle w:val="FootnoteText"/>
+        <w:bidi w:val="0"/>
+      </w:pPr>
+      <w:r>
+        <w:rPr>
+          <w:rStyle w:val="FootnoteReference"/>
+          <w:sz w:val="20"/>
+          <w:szCs w:val="20"/>
+        </w:rPr>
+        <w:footnoteRef/>
+      </w:r>
+      <w:r>
+        <w:rPr>
+          <w:sz w:val="20"/>
+          <w:szCs w:val="20"/>
+        </w:rPr>
+        <w:t xml:space="preserve"> https://www.w3.org/TR/prov-o/</w:t>
+      </w:r>
+    </w:p>
+  </w:footnote>
+  <w:footnote w:id="28194">
+    <w:p>
+      <w:pPr>
+        <w:pStyle w:val="FootnoteText"/>
+        <w:bidi w:val="0"/>
+      </w:pPr>
+      <w:r>
+        <w:rPr>
+          <w:rStyle w:val="FootnoteReference"/>
+          <w:sz w:val="20"/>
+          <w:szCs w:val="20"/>
+        </w:rPr>
+        <w:footnoteRef/>
+      </w:r>
+      <w:r>
+        <w:rPr>
+          <w:sz w:val="20"/>
+          <w:szCs w:val="20"/>
+        </w:rPr>
+        <w:t xml:space="preserve"> https://creativecommons.org/ns</w:t>
+      </w:r>
+    </w:p>
+  </w:footnote>
+  <w:footnote w:id="26492">
+    <w:p>
+      <w:pPr>
+        <w:pStyle w:val="FootnoteText"/>
+        <w:bidi w:val="0"/>
+      </w:pPr>
+      <w:r>
+        <w:rPr>
+          <w:rStyle w:val="FootnoteReference"/>
+          <w:sz w:val="20"/>
+          <w:szCs w:val="20"/>
+        </w:rPr>
+        <w:footnoteRef/>
+      </w:r>
+      <w:r>
+        <w:rPr>
+          <w:sz w:val="20"/>
+          <w:szCs w:val="20"/>
+        </w:rPr>
+        <w:t xml:space="preserve"> https://rdflib.dev/</w:t>
+      </w:r>
+    </w:p>
+  </w:footnote>
+  <w:footnote w:id="5779">
+    <w:p>
+      <w:pPr>
+        <w:pStyle w:val="FootnoteText"/>
+        <w:bidi w:val="0"/>
+      </w:pPr>
+      <w:r>
+        <w:rPr>
+          <w:rStyle w:val="FootnoteReference"/>
+          <w:sz w:val="20"/>
+          <w:szCs w:val="20"/>
+        </w:rPr>
+        <w:footnoteRef/>
+      </w:r>
+      <w:r>
+        <w:rPr>
+          <w:sz w:val="20"/>
+          <w:szCs w:val="20"/>
+        </w:rPr>
+        <w:t xml:space="preserve"> https://rdf4j.org/</w:t>
+      </w:r>
+    </w:p>
+  </w:footnote>
+  <w:footnote w:id="24677">
+    <w:p>
+      <w:pPr>
+        <w:pStyle w:val="FootnoteText"/>
+        <w:bidi w:val="0"/>
+      </w:pPr>
+      <w:r>
+        <w:rPr>
+          <w:rStyle w:val="FootnoteReference"/>
+          <w:sz w:val="20"/>
+          <w:szCs w:val="20"/>
+        </w:rPr>
+        <w:footnoteRef/>
+      </w:r>
+      <w:r>
+        <w:rPr>
+          <w:sz w:val="20"/>
+          <w:szCs w:val="20"/>
+        </w:rPr>
+        <w:t xml:space="preserve"> https://www.w3.org/TR/shacl/</w:t>
+      </w:r>
+    </w:p>
+  </w:footnote>
+  <w:footnote w:id="15978">
+    <w:p>
+      <w:pPr>
+        <w:pStyle w:val="FootnoteText"/>
+        <w:bidi w:val="0"/>
+      </w:pPr>
+      <w:r>
+        <w:rPr>
+          <w:rStyle w:val="FootnoteReference"/>
+          <w:sz w:val="20"/>
+          <w:szCs w:val="20"/>
+        </w:rPr>
+        <w:footnoteRef/>
+      </w:r>
+      <w:r>
+        <w:rPr>
+          <w:sz w:val="20"/>
+          <w:szCs w:val="20"/>
+        </w:rPr>
+        <w:t xml:space="preserve"> http://silkframework.org/</w:t>
+      </w:r>
+    </w:p>
+  </w:footnote>
+</w:footnotes>
+</file>
+
+<file path=word/intelligence.xml><?xml version="1.0" encoding="utf-8"?>
+<int:Intelligence xmlns:int="http://schemas.microsoft.com/office/intelligence/2019/intelligence">
+  <int:IntelligenceSettings/>
+  <int:Manifest>
+    <int:ParagraphRange paragraphId="996960615" textId="962729501" start="0" length="13" invalidationStart="0" invalidationLength="13" id="dMdzQV4f"/>
+  </int:Manifest>
+  <int:Observations>
+    <int:Content id="dMdzQV4f">
+      <int:Rejection type="WordDesignerDefaultAnnotation"/>
+    </int:Content>
+  </int:Observations>
+</int:Intelligence>
 </file>
 
 <file path=word/people.xml><?xml version="1.0" encoding="utf-8"?>
@@ -3663,6 +4559,16 @@
       <w:color w:val="5A5A5A" w:themeColor="text1" w:themeTint="A5"/>
     </w:rPr>
   </w:style>
+  <w:style xmlns:w14="http://schemas.microsoft.com/office/word/2010/wordml" xmlns:mc="http://schemas.openxmlformats.org/markup-compatibility/2006" xmlns:w="http://schemas.openxmlformats.org/wordprocessingml/2006/main" w:type="character" w:styleId="FootnoteReference" mc:Ignorable="w14">
+    <w:basedOn xmlns:w="http://schemas.openxmlformats.org/wordprocessingml/2006/main" w:val="DefaultParagraphFont"/>
+    <w:name xmlns:w="http://schemas.openxmlformats.org/wordprocessingml/2006/main" w:val="footnote reference"/>
+    <w:rPr xmlns:w="http://schemas.openxmlformats.org/wordprocessingml/2006/main">
+      <w:vertAlign w:val="superscript"/>
+    </w:rPr>
+    <w:semiHidden xmlns:w="http://schemas.openxmlformats.org/wordprocessingml/2006/main"/>
+    <w:uiPriority xmlns:w="http://schemas.openxmlformats.org/wordprocessingml/2006/main" w:val="99"/>
+    <w:unhideWhenUsed xmlns:w="http://schemas.openxmlformats.org/wordprocessingml/2006/main"/>
+  </w:style>
 </w:styles>
 </file>
 
@@ -4455,6 +5361,9 @@
   <wetp:taskpane dockstate="right" visibility="0" width="438" row="3">
     <wetp:webextensionref xmlns:r="http://schemas.openxmlformats.org/officeDocument/2006/relationships" r:id="rId1"/>
   </wetp:taskpane>
+  <wetp:taskpane dockstate="right" visibility="0" width="350" row="1">
+    <wetp:webextensionref xmlns:r="http://schemas.openxmlformats.org/officeDocument/2006/relationships" r:id="Re5818f8e605e40dc"/>
+  </wetp:taskpane>
 </wetp:taskpanes>
 </file>
 
@@ -4467,6 +5376,28 @@
     <we:property name="citations" value="{&quot;2010257892&quot;:{&quot;referencesIds&quot;:[&quot;doc:622b3b7b8f08cc651bab0be0&quot;],&quot;referencesOptions&quot;:{&quot;doc:622b3b7b8f08cc651bab0be0&quot;:{&quot;author&quot;:true,&quot;year&quot;:true,&quot;pageReplace&quot;:&quot;&quot;,&quot;prefix&quot;:&quot;&quot;,&quot;suffix&quot;:&quot;&quot;}},&quot;hasBrokenReferences&quot;:false,&quot;hasManualEdits&quot;:false,&quot;citationType&quot;:&quot;inline&quot;,&quot;id&quot;:2010257892,&quot;citationText&quot;:&quot;&lt;span style=\&quot;font-family:Calibri;font-size:14.666666666666666px;color:#000000\&quot;&gt;&lt;sup&gt;1&lt;/sup&gt;&lt;/span&gt;&quot;}}"/>
     <we:property name="rw.control.unlocked" value="true"/>
     <we:property name="bibliographyEnabled" value="&quot;bibliographyEnabled&quot;"/>
+    <we:property name="rcm.version" value="2"/>
+    <we:property name="rw.officeVersion" value="&quot;1.3&quot;"/>
+  </we:properties>
+  <we:bindings/>
+  <we:snapshot xmlns:r="http://schemas.openxmlformats.org/officeDocument/2006/relationships"/>
+</we:webextension>
+</file>
+
+<file path=word/webextensions/webextension2.xml><?xml version="1.0" encoding="utf-8"?>
+<we:webextension xmlns:we="http://schemas.microsoft.com/office/webextensions/webextension/2010/11" id="2e373f03-d400-4fa1-9898-79d71038ce51">
+  <we:reference id="8c1c3d44-57e9-40d7-86e4-4adf61fea1dd" version="2.1.0.1" store="excatalog" storeType="excatalog"/>
+  <we:alternateReferences/>
+  <we:properties>
+    <we:property name="rcm.version" value="2"/>
+    <we:property name="citations" value="{&quot;1276376589&quot;:{&quot;referencesIds&quot;:[&quot;doc:622b3b7b8f08cc651bab0be0&quot;],&quot;referencesOptions&quot;:{&quot;doc:622b3b7b8f08cc651bab0be0&quot;:{&quot;author&quot;:true,&quot;year&quot;:true,&quot;pageReplace&quot;:&quot;&quot;,&quot;prefix&quot;:&quot;&quot;,&quot;suffix&quot;:&quot;&quot;}},&quot;hasBrokenReferences&quot;:false,&quot;hasManualEdits&quot;:false,&quot;citationType&quot;:&quot;inline&quot;,&quot;id&quot;:1276376589,&quot;citationText&quot;:&quot;&lt;span style=\&quot;font-family:Calibri;font-size:14.666666666666666px;color:#000000\&quot;&gt;(Wilkinson et al., 2016)&lt;/span&gt;&quot;},&quot;2005042076&quot;:{&quot;referencesIds&quot;:[&quot;doc:623b466f8f085475718ab9e5&quot;],&quot;referencesOptions&quot;:{&quot;doc:623b466f8f085475718ab9e5&quot;:{&quot;author&quot;:true,&quot;year&quot;:true,&quot;pageReplace&quot;:&quot;&quot;,&quot;prefix&quot;:&quot;&quot;,&quot;suffix&quot;:&quot;&quot;}},&quot;hasBrokenReferences&quot;:false,&quot;hasManualEdits&quot;:false,&quot;citationType&quot;:&quot;inline&quot;,&quot;id&quot;:2005042076,&quot;citationText&quot;:&quot;&lt;span style=\&quot;font-family:Calibri;font-size:14.666666666666666px;color:#000000\&quot;&gt;(Wilkinson et al., 2019)&lt;/span&gt;&quot;}}"/>
+    <we:property name="rw.control.unlocked" value="true"/>
+    <we:property name="currentStyle" value="{&quot;id&quot;:&quot;1669&quot;,&quot;styleType&quot;:&quot;refworks&quot;,&quot;name&quot;:&quot;APA 6th - American Psychological Association, 6th Edition&quot;,&quot;isInstitutional&quot;:false,&quot;citeStyle&quot;:&quot;INTEXT_ONLY&quot;,&quot;isSorted&quot;:true,&quot;usesNumbers&quot;:false,&quot;authorDisambiguation&quot;:&quot;surname_firstname&quot;}"/>
+    <we:property name="rw.officeVersion" value="&quot;1.3&quot;"/>
+    <we:property name="bibliographyEnabled" value="&quot;bibliographyEnabled&quot;"/>
+    <we:property name="rw.userId" value="&quot;user:622b36df8f0830391f1280e6&quot;"/>
+    <we:property name="rw.subscriberId" value="&quot;0&quot;"/>
+    <we:property name="formatForFootnotesEnabled" value="&quot;formatForFootnotesDisabled&quot;"/>
   </we:properties>
   <we:bindings/>
   <we:snapshot xmlns:r="http://schemas.openxmlformats.org/officeDocument/2006/relationships"/>

</xml_diff>

<commit_message>
Empiezan a mandar datasets
</commit_message>
<xml_diff>
--- a/dmp/Support4LS-D3.1-DMP.docx
+++ b/dmp/Support4LS-D3.1-DMP.docx
@@ -61,19 +61,21 @@
         <w:rPr>
           <w:rStyle w:val="SubtleReference"/>
         </w:rPr>
-        <w:t xml:space="preserve">Authors: Mikel </w:t>
-      </w:r>
+        <w:t xml:space="preserve">Authors: Mikel Egaña Aranguren (UPV/EHU), Eduardo </w:t>
+      </w:r>
+      <w:proofErr w:type="spellStart"/>
       <w:r>
         <w:rPr>
           <w:rStyle w:val="SubtleReference"/>
         </w:rPr>
-        <w:t>Egaña</w:t>
-      </w:r>
+        <w:t>illueca</w:t>
+      </w:r>
+      <w:proofErr w:type="spellEnd"/>
       <w:r>
         <w:rPr>
           <w:rStyle w:val="SubtleReference"/>
         </w:rPr>
-        <w:t xml:space="preserve"> Aranguren (UPV/EHU)</w:t>
+        <w:t xml:space="preserve"> (umu)</w:t>
       </w:r>
       <w:commentRangeStart w:id="1092435455"/>
       <w:commentRangeEnd w:id="1092435455"/>
@@ -92,7 +94,7 @@
     </w:p>
     <w:sdt>
       <w:sdtPr>
-        <w:id w:val="1295445319"/>
+        <w:id w:val="1565131636"/>
         <w:docPartObj>
           <w:docPartGallery w:val="Table of Contents"/>
           <w:docPartUnique/>
@@ -116,7 +118,7 @@
           <w:r>
             <w:fldChar w:fldCharType="separate"/>
           </w:r>
-          <w:hyperlink w:anchor="_Toc1386744882">
+          <w:hyperlink w:anchor="_Toc1063732952">
             <w:r>
               <w:rPr>
                 <w:rStyle w:val="Hyperlink"/>
@@ -130,7 +132,7 @@
               <w:fldChar w:fldCharType="begin"/>
             </w:r>
             <w:r>
-              <w:instrText xml:space="preserve">PAGEREF _Toc1386744882 \h</w:instrText>
+              <w:instrText xml:space="preserve">PAGEREF _Toc1063732952 \h</w:instrText>
             </w:r>
             <w:r>
               <w:fldChar w:fldCharType="separate"/>
@@ -154,7 +156,7 @@
             </w:tabs>
             <w:bidi w:val="0"/>
           </w:pPr>
-          <w:hyperlink w:anchor="_Toc2113175959">
+          <w:hyperlink w:anchor="_Toc219351545">
             <w:r>
               <w:rPr>
                 <w:rStyle w:val="Hyperlink"/>
@@ -168,7 +170,7 @@
               <w:fldChar w:fldCharType="begin"/>
             </w:r>
             <w:r>
-              <w:instrText xml:space="preserve">PAGEREF _Toc2113175959 \h</w:instrText>
+              <w:instrText xml:space="preserve">PAGEREF _Toc219351545 \h</w:instrText>
             </w:r>
             <w:r>
               <w:fldChar w:fldCharType="separate"/>
@@ -192,7 +194,7 @@
             </w:tabs>
             <w:bidi w:val="0"/>
           </w:pPr>
-          <w:hyperlink w:anchor="_Toc187492430">
+          <w:hyperlink w:anchor="_Toc917695749">
             <w:r>
               <w:rPr>
                 <w:rStyle w:val="Hyperlink"/>
@@ -206,7 +208,7 @@
               <w:fldChar w:fldCharType="begin"/>
             </w:r>
             <w:r>
-              <w:instrText xml:space="preserve">PAGEREF _Toc187492430 \h</w:instrText>
+              <w:instrText xml:space="preserve">PAGEREF _Toc917695749 \h</w:instrText>
             </w:r>
             <w:r>
               <w:fldChar w:fldCharType="separate"/>
@@ -230,7 +232,7 @@
             </w:tabs>
             <w:bidi w:val="0"/>
           </w:pPr>
-          <w:hyperlink w:anchor="_Toc1919126952">
+          <w:hyperlink w:anchor="_Toc1789177546">
             <w:r>
               <w:rPr>
                 <w:rStyle w:val="Hyperlink"/>
@@ -244,7 +246,7 @@
               <w:fldChar w:fldCharType="begin"/>
             </w:r>
             <w:r>
-              <w:instrText xml:space="preserve">PAGEREF _Toc1919126952 \h</w:instrText>
+              <w:instrText xml:space="preserve">PAGEREF _Toc1789177546 \h</w:instrText>
             </w:r>
             <w:r>
               <w:fldChar w:fldCharType="separate"/>
@@ -268,12 +270,12 @@
             </w:tabs>
             <w:bidi w:val="0"/>
           </w:pPr>
-          <w:hyperlink w:anchor="_Toc1252457606">
+          <w:hyperlink w:anchor="_Toc1516624893">
             <w:r>
               <w:rPr>
                 <w:rStyle w:val="Hyperlink"/>
               </w:rPr>
-              <w:t>Processing pipeline</w:t>
+              <w:t>4.1.- Processing pipeline</w:t>
             </w:r>
             <w:r>
               <w:tab/>
@@ -282,7 +284,7 @@
               <w:fldChar w:fldCharType="begin"/>
             </w:r>
             <w:r>
-              <w:instrText xml:space="preserve">PAGEREF _Toc1252457606 \h</w:instrText>
+              <w:instrText xml:space="preserve">PAGEREF _Toc1516624893 \h</w:instrText>
             </w:r>
             <w:r>
               <w:fldChar w:fldCharType="separate"/>
@@ -291,7 +293,7 @@
               <w:rPr>
                 <w:rStyle w:val="Hyperlink"/>
               </w:rPr>
-              <w:t>2</w:t>
+              <w:t>3</w:t>
             </w:r>
             <w:r>
               <w:fldChar w:fldCharType="end"/>
@@ -306,12 +308,12 @@
             </w:tabs>
             <w:bidi w:val="0"/>
           </w:pPr>
-          <w:hyperlink w:anchor="_Toc926943179">
+          <w:hyperlink w:anchor="_Toc930121338">
             <w:r>
               <w:rPr>
                 <w:rStyle w:val="Hyperlink"/>
               </w:rPr>
-              <w:t>Web frontend</w:t>
+              <w:t>4.2.- Web frontend</w:t>
             </w:r>
             <w:r>
               <w:tab/>
@@ -320,7 +322,7 @@
               <w:fldChar w:fldCharType="begin"/>
             </w:r>
             <w:r>
-              <w:instrText xml:space="preserve">PAGEREF _Toc926943179 \h</w:instrText>
+              <w:instrText xml:space="preserve">PAGEREF _Toc930121338 \h</w:instrText>
             </w:r>
             <w:r>
               <w:fldChar w:fldCharType="separate"/>
@@ -344,7 +346,7 @@
             </w:tabs>
             <w:bidi w:val="0"/>
           </w:pPr>
-          <w:hyperlink w:anchor="_Toc723140765">
+          <w:hyperlink w:anchor="_Toc1982477233">
             <w:r>
               <w:rPr>
                 <w:rStyle w:val="Hyperlink"/>
@@ -358,7 +360,7 @@
               <w:fldChar w:fldCharType="begin"/>
             </w:r>
             <w:r>
-              <w:instrText xml:space="preserve">PAGEREF _Toc723140765 \h</w:instrText>
+              <w:instrText xml:space="preserve">PAGEREF _Toc1982477233 \h</w:instrText>
             </w:r>
             <w:r>
               <w:fldChar w:fldCharType="separate"/>
@@ -382,7 +384,7 @@
             </w:tabs>
             <w:bidi w:val="0"/>
           </w:pPr>
-          <w:hyperlink w:anchor="_Toc190868820">
+          <w:hyperlink w:anchor="_Toc1789501579">
             <w:r>
               <w:rPr>
                 <w:rStyle w:val="Hyperlink"/>
@@ -396,7 +398,7 @@
               <w:fldChar w:fldCharType="begin"/>
             </w:r>
             <w:r>
-              <w:instrText xml:space="preserve">PAGEREF _Toc190868820 \h</w:instrText>
+              <w:instrText xml:space="preserve">PAGEREF _Toc1789501579 \h</w:instrText>
             </w:r>
             <w:r>
               <w:fldChar w:fldCharType="separate"/>
@@ -420,7 +422,7 @@
             </w:tabs>
             <w:bidi w:val="0"/>
           </w:pPr>
-          <w:hyperlink w:anchor="_Toc472673561">
+          <w:hyperlink w:anchor="_Toc2026691064">
             <w:r>
               <w:rPr>
                 <w:rStyle w:val="Hyperlink"/>
@@ -434,7 +436,7 @@
               <w:fldChar w:fldCharType="begin"/>
             </w:r>
             <w:r>
-              <w:instrText xml:space="preserve">PAGEREF _Toc472673561 \h</w:instrText>
+              <w:instrText xml:space="preserve">PAGEREF _Toc2026691064 \h</w:instrText>
             </w:r>
             <w:r>
               <w:fldChar w:fldCharType="separate"/>
@@ -464,14 +466,14 @@
           <w:rFonts w:ascii="Calibri Light" w:hAnsi="Calibri Light"/>
         </w:rPr>
       </w:pPr>
-      <w:bookmarkStart w:name="_Toc1386744882" w:id="1693197053"/>
+      <w:bookmarkStart w:name="_Toc1063732952" w:id="1313373343"/>
       <w:r>
         <w:rPr>
           <w:rFonts w:ascii="Calibri Light" w:hAnsi="Calibri Light"/>
         </w:rPr>
         <w:t>1.- Executive summary</w:t>
       </w:r>
-      <w:bookmarkEnd w:id="1693197053"/>
+      <w:bookmarkEnd w:id="1313373343"/>
     </w:p>
     <w:p>
       <w:pPr>
@@ -487,7 +489,7 @@
         <w:pStyle w:val="Heading1"/>
       </w:pPr>
       <w:commentRangeStart w:id="481914290"/>
-      <w:bookmarkStart w:name="_Toc2113175959" w:id="939763695"/>
+      <w:bookmarkStart w:name="_Toc219351545" w:id="966558454"/>
       <w:r>
         <w:rPr/>
         <w:t>2.- Introduction</w:t>
@@ -507,7 +509,7 @@
         </w:rPr>
         <w:commentReference w:id="481914290"/>
       </w:r>
-      <w:bookmarkEnd w:id="939763695"/>
+      <w:bookmarkEnd w:id="966558454"/>
     </w:p>
     <w:p>
       <w:pPr>
@@ -781,12 +783,12 @@
           <w:rFonts w:ascii="Calibri Light" w:hAnsi="Calibri Light"/>
         </w:rPr>
       </w:pPr>
-      <w:bookmarkStart w:name="_Toc187492430" w:id="762531901"/>
+      <w:bookmarkStart w:name="_Toc917695749" w:id="960152940"/>
       <w:r>
         <w:rPr/>
         <w:t>3.- Datasets</w:t>
       </w:r>
-      <w:bookmarkEnd w:id="762531901"/>
+      <w:bookmarkEnd w:id="960152940"/>
     </w:p>
     <w:p>
       <w:pPr>
@@ -809,7 +811,7 @@
           <w:rFonts w:ascii="Calibri Light" w:hAnsi="Calibri Light"/>
         </w:rPr>
       </w:pPr>
-      <w:bookmarkStart w:name="_Toc1919126952" w:id="2048295754"/>
+      <w:bookmarkStart w:name="_Toc1789177546" w:id="1313146684"/>
       <w:r>
         <w:rPr/>
         <w:t xml:space="preserve">4.- </w:t>
@@ -826,7 +828,7 @@
         </w:rPr>
         <w:commentReference w:id="1155892426"/>
       </w:r>
-      <w:bookmarkEnd w:id="2048295754"/>
+      <w:bookmarkEnd w:id="1313146684"/>
     </w:p>
     <w:p>
       <w:pPr>
@@ -1200,12 +1202,12 @@
           <w:szCs w:val="26"/>
         </w:rPr>
       </w:pPr>
-      <w:bookmarkStart w:name="_Toc1252457606" w:id="413384272"/>
+      <w:bookmarkStart w:name="_Toc1516624893" w:id="1370454155"/>
       <w:r>
         <w:rPr/>
         <w:t>4.1.- Processing pipeline</w:t>
       </w:r>
-      <w:bookmarkEnd w:id="413384272"/>
+      <w:bookmarkEnd w:id="1370454155"/>
     </w:p>
     <w:p>
       <w:pPr>
@@ -1459,20 +1461,22 @@
           <w:sz w:val="22"/>
           <w:szCs w:val="22"/>
         </w:rPr>
-        <w:t xml:space="preserve"> the CLIN-IK-LINKS platform </w:t>
-      </w:r>
-      <w:r>
-        <w:rPr>
-          <w:i w:val="0"/>
-          <w:iCs w:val="0"/>
-          <w:sz w:val="22"/>
-          <w:szCs w:val="22"/>
-        </w:rPr>
-        <w:t xml:space="preserve"> </w:t>
-      </w:r>
+        <w:t xml:space="preserve"> the CLIN-IK-LINKS </w:t>
+      </w:r>
+      <w:proofErr w:type="gramStart"/>
+      <w:r>
+        <w:rPr>
+          <w:i w:val="0"/>
+          <w:iCs w:val="0"/>
+          <w:sz w:val="22"/>
+          <w:szCs w:val="22"/>
+        </w:rPr>
+        <w:t xml:space="preserve">platform  </w:t>
+      </w:r>
+      <w:proofErr w:type="gramEnd"/>
       <w:sdt>
         <w:sdtPr>
-          <w:id w:val="1231896398"/>
+          <w:id w:val="782411220"/>
           <w:alias w:val="Citation"/>
           <w:tag w:val="{&quot;referencesIds&quot;:[&quot;doc:62446a7f8f08add3606a0c68&quot;],&quot;referencesOptions&quot;:{&quot;doc:62446a7f8f08add3606a0c68&quot;:{&quot;author&quot;:true,&quot;year&quot;:true,&quot;pageReplace&quot;:&quot;&quot;,&quot;prefix&quot;:&quot;&quot;,&quot;suffix&quot;:&quot;&quot;}},&quot;hasBrokenReferences&quot;:false,&quot;hasManualEdits&quot;:false,&quot;citationType&quot;:&quot;inline&quot;}"/>
           <w:placeholder>
@@ -1480,6 +1484,7 @@
           </w:placeholder>
         </w:sdtPr>
         <w:sdtContent>
+          <w:proofErr w:type="gramStart"/>
           <w:r>
             <w:rPr>
               <w:rFonts w:ascii="Calibri" w:hAnsi="Calibri" w:eastAsia="Calibri" w:cs="Calibri"/>
@@ -1489,33 +1494,41 @@
               <w:szCs w:val="22"/>
               <w:lang w:val="en-GB"/>
             </w:rPr>
-            <w:t>(Maldonado et al., 2020)</w:t>
+            <w:t>(</w:t>
+          </w:r>
+          <w:proofErr w:type="gramEnd"/>
+          <w:r>
+            <w:rPr>
+              <w:rFonts w:ascii="Calibri" w:hAnsi="Calibri" w:eastAsia="Calibri" w:cs="Calibri"/>
+              <w:noProof w:val="0"/>
+              <w:color w:val="000000" w:themeColor="text1" w:themeTint="FF" w:themeShade="FF"/>
+              <w:sz w:val="22"/>
+              <w:szCs w:val="22"/>
+              <w:lang w:val="en-GB"/>
+            </w:rPr>
+            <w:t>Maldonado et al., 2020)</w:t>
           </w:r>
         </w:sdtContent>
       </w:sdt>
       <w:r>
         <w:rPr/>
-        <w:t xml:space="preserve"> will store Clinical Process Models (CPMs) and Knowledge Graphs (KGs) produced in the project. Since the platform will offer REST APIs to access those elements, a connector will be developed to insert those elements directly into the </w:t>
-      </w:r>
-      <w:proofErr w:type="spellStart"/>
-      <w:r>
-        <w:rPr>
-          <w:i w:val="0"/>
-          <w:iCs w:val="0"/>
-          <w:sz w:val="22"/>
-          <w:szCs w:val="22"/>
-        </w:rPr>
-        <w:t>GraphDB</w:t>
-      </w:r>
-      <w:proofErr w:type="spellEnd"/>
-      <w:r>
-        <w:rPr>
-          <w:i w:val="0"/>
-          <w:iCs w:val="0"/>
-          <w:sz w:val="22"/>
-          <w:szCs w:val="22"/>
-        </w:rPr>
-        <w:t xml:space="preserve"> Triple Store. </w:t>
+        <w:t xml:space="preserve"> will store </w:t>
+      </w:r>
+      <w:commentRangeStart w:id="407644297"/>
+      <w:r>
+        <w:rPr/>
+        <w:t>Clinical Process Models (CPMs)</w:t>
+      </w:r>
+      <w:commentRangeEnd w:id="407644297"/>
+      <w:r>
+        <w:rPr>
+          <w:rStyle w:val="CommentReference"/>
+        </w:rPr>
+        <w:commentReference w:id="407644297"/>
+      </w:r>
+      <w:r>
+        <w:rPr/>
+        <w:t xml:space="preserve"> produced in the project as Knowledge Graphs (KGs). Since the platform will offer REST APIs to access those elements, a connector will be developed to insert the KGs directly into the GraphDB Triple Store. </w:t>
       </w:r>
     </w:p>
     <w:p>
@@ -2371,12 +2384,12 @@
       <w:pPr>
         <w:pStyle w:val="Heading2"/>
       </w:pPr>
-      <w:bookmarkStart w:name="_Toc926943179" w:id="1377149692"/>
+      <w:bookmarkStart w:name="_Toc930121338" w:id="433772542"/>
       <w:r>
         <w:rPr/>
         <w:t>4.2.- Web frontend</w:t>
       </w:r>
-      <w:bookmarkEnd w:id="1377149692"/>
+      <w:bookmarkEnd w:id="433772542"/>
     </w:p>
     <w:p>
       <w:pPr>
@@ -2844,7 +2857,7 @@
           <w:noProof/>
         </w:rPr>
       </w:pPr>
-      <w:bookmarkStart w:name="_Toc723140765" w:id="165255138"/>
+      <w:bookmarkStart w:name="_Toc1982477233" w:id="1495052398"/>
       <w:r>
         <w:rPr/>
         <w:t>5.- Conclusion</w:t>
@@ -2857,7 +2870,7 @@
         </w:rPr>
         <w:commentReference w:id="1599195604"/>
       </w:r>
-      <w:bookmarkEnd w:id="165255138"/>
+      <w:bookmarkEnd w:id="1495052398"/>
     </w:p>
     <w:p>
       <w:pPr>
@@ -3084,7 +3097,7 @@
           <w:szCs w:val="32"/>
         </w:rPr>
       </w:pPr>
-      <w:bookmarkStart w:name="_Toc190868820" w:id="455364404"/>
+      <w:bookmarkStart w:name="_Toc1789501579" w:id="2139448216"/>
       <w:r>
         <w:rPr/>
         <w:t xml:space="preserve">Annex A: Support4LHS FAIR data questionnaire </w:t>
@@ -3097,7 +3110,7 @@
         </w:rPr>
         <w:commentReference w:id="1374196784"/>
       </w:r>
-      <w:bookmarkEnd w:id="455364404"/>
+      <w:bookmarkEnd w:id="2139448216"/>
     </w:p>
     <w:p>
       <w:pPr>
@@ -3106,7 +3119,7 @@
           <w:rStyle w:val="FootnoteReference"/>
         </w:rPr>
       </w:pPr>
-      <w:bookmarkStart w:name="_Toc472673561" w:id="1564136884"/>
+      <w:bookmarkStart w:name="_Toc2026691064" w:id="1808103696"/>
       <w:r>
         <w:rPr/>
         <w:t xml:space="preserve">Annex B: </w:t>
@@ -3115,7 +3128,7 @@
         <w:rPr/>
         <w:t>FAIR principles</w:t>
       </w:r>
-      <w:bookmarkEnd w:id="1564136884"/>
+      <w:bookmarkEnd w:id="1808103696"/>
     </w:p>
     <w:p>
       <w:pPr>
@@ -3134,6 +3147,7 @@
         </w:rPr>
         <w:t>The GO FAIR initiative</w:t>
       </w:r>
+      <w:commentRangeStart w:id="1139596991"/>
       <w:r>
         <w:rPr>
           <w:rStyle w:val="FootnoteReference"/>
@@ -3142,6 +3156,13 @@
           <w:u w:val="none"/>
         </w:rPr>
         <w:footnoteReference w:id="6621"/>
+      </w:r>
+      <w:commentRangeEnd w:id="1139596991"/>
+      <w:r>
+        <w:rPr>
+          <w:rStyle w:val="CommentReference"/>
+        </w:rPr>
+        <w:commentReference w:id="1139596991"/>
       </w:r>
       <w:r>
         <w:rPr>
@@ -3471,6 +3492,8 @@
       <w:pgMar w:top="1440" w:right="1440" w:bottom="1440" w:left="1440" w:header="720" w:footer="720" w:gutter="0"/>
       <w:cols w:space="720"/>
       <w:docGrid w:linePitch="360"/>
+      <w:headerReference w:type="default" r:id="R3696f10ca21240f7"/>
+      <w:footerReference w:type="default" r:id="Rb4e4038b5a7140cf"/>
     </w:sectPr>
   </w:body>
 </w:document>
@@ -3919,6 +3942,40 @@
       <w:r>
         <w:rPr/>
         <w:t>Añadir autores</w:t>
+      </w:r>
+      <w:r>
+        <w:rPr>
+          <w:rStyle w:val="CommentReference"/>
+        </w:rPr>
+        <w:annotationRef/>
+      </w:r>
+    </w:p>
+  </w:comment>
+  <w:comment w:initials="Ui" w:author="Usuario invitado" w:date="2022-04-04T13:40:47" w:id="1139596991">
+    <w:p>
+      <w:pPr>
+        <w:pStyle w:val="CommentText"/>
+      </w:pPr>
+      <w:r>
+        <w:rPr/>
+        <w:t>Creo que aquí falta el link a la web</w:t>
+      </w:r>
+      <w:r>
+        <w:rPr>
+          <w:rStyle w:val="CommentReference"/>
+        </w:rPr>
+        <w:annotationRef/>
+      </w:r>
+    </w:p>
+  </w:comment>
+  <w:comment w:initials="Ui" w:author="Usuario invitado" w:date="2022-04-04T16:25:35" w:id="407644297">
+    <w:p>
+      <w:pPr>
+        <w:pStyle w:val="CommentText"/>
+      </w:pPr>
+      <w:r>
+        <w:rPr/>
+        <w:t>Aquí entiendo que los CPMs vienen ya en un formato tipo grafo y se inyectan directamente en GraphDB</w:t>
       </w:r>
       <w:r>
         <w:rPr>
@@ -3942,6 +3999,8 @@
   <w15:commentEx w15:done="0" w15:paraId="4F054C49"/>
   <w15:commentEx w15:done="1" w15:paraId="4AC887BB"/>
   <w15:commentEx w15:done="0" w15:paraId="6E0890C4"/>
+  <w15:commentEx w15:done="1" w15:paraId="58119B4E"/>
+  <w15:commentEx w15:done="1" w15:paraId="16B2798D"/>
 </w15:commentsEx>
 </file>
 
@@ -3956,6 +4015,8 @@
   <w16cex:commentExtensible w16cex:durableId="68CA770F" w16cex:dateUtc="2022-03-24T13:03:35.729Z"/>
   <w16cex:commentExtensible w16cex:durableId="0BF63D61" w16cex:dateUtc="2022-03-29T11:05:16.37Z"/>
   <w16cex:commentExtensible w16cex:durableId="4D0DEDAF" w16cex:dateUtc="2022-03-30T14:10:20.206Z"/>
+  <w16cex:commentExtensible w16cex:durableId="7AB8684A" w16cex:dateUtc="2022-04-04T11:40:47.993Z"/>
+  <w16cex:commentExtensible w16cex:durableId="724E434D" w16cex:dateUtc="2022-04-04T14:25:35.441Z"/>
 </w16cex:commentsExtensible>
 </file>
 
@@ -3970,7 +4031,77 @@
   <w16cid:commentId w16cid:paraId="4F054C49" w16cid:durableId="68CA770F"/>
   <w16cid:commentId w16cid:paraId="4AC887BB" w16cid:durableId="0BF63D61"/>
   <w16cid:commentId w16cid:paraId="6E0890C4" w16cid:durableId="4D0DEDAF"/>
+  <w16cid:commentId w16cid:paraId="58119B4E" w16cid:durableId="7AB8684A"/>
+  <w16cid:commentId w16cid:paraId="16B2798D" w16cid:durableId="724E434D"/>
 </w16cid:commentsIds>
+</file>
+
+<file path=word/footer.xml><?xml version="1.0" encoding="utf-8"?>
+<w:ftr xmlns:w14="http://schemas.microsoft.com/office/word/2010/wordml" xmlns:w="http://schemas.openxmlformats.org/wordprocessingml/2006/main">
+  <w:tbl>
+    <w:tblPr>
+      <w:tblStyle w:val="TableNormal"/>
+      <w:bidiVisual w:val="0"/>
+      <w:tblW w:w="0" w:type="auto"/>
+      <w:tblLayout w:type="fixed"/>
+      <w:tblLook w:val="06A0" w:firstRow="1" w:lastRow="0" w:firstColumn="1" w:lastColumn="0" w:noHBand="1" w:noVBand="1"/>
+    </w:tblPr>
+    <w:tblGrid>
+      <w:gridCol w:w="3005"/>
+      <w:gridCol w:w="3005"/>
+      <w:gridCol w:w="3005"/>
+    </w:tblGrid>
+    <w:tr>
+      <w:tc>
+        <w:tcPr>
+          <w:tcW w:w="3005" w:type="dxa"/>
+          <w:tcMar/>
+        </w:tcPr>
+        <w:p>
+          <w:pPr>
+            <w:pStyle w:val="Header"/>
+            <w:bidi w:val="0"/>
+            <w:ind w:left="-115"/>
+            <w:jc w:val="left"/>
+          </w:pPr>
+        </w:p>
+      </w:tc>
+      <w:tc>
+        <w:tcPr>
+          <w:tcW w:w="3005" w:type="dxa"/>
+          <w:tcMar/>
+        </w:tcPr>
+        <w:p>
+          <w:pPr>
+            <w:pStyle w:val="Header"/>
+            <w:bidi w:val="0"/>
+            <w:jc w:val="center"/>
+          </w:pPr>
+        </w:p>
+      </w:tc>
+      <w:tc>
+        <w:tcPr>
+          <w:tcW w:w="3005" w:type="dxa"/>
+          <w:tcMar/>
+        </w:tcPr>
+        <w:p>
+          <w:pPr>
+            <w:pStyle w:val="Header"/>
+            <w:bidi w:val="0"/>
+            <w:ind w:right="-115"/>
+            <w:jc w:val="right"/>
+          </w:pPr>
+        </w:p>
+      </w:tc>
+    </w:tr>
+  </w:tbl>
+  <w:p>
+    <w:pPr>
+      <w:pStyle w:val="Footer"/>
+      <w:bidi w:val="0"/>
+    </w:pPr>
+  </w:p>
+</w:ftr>
 </file>
 
 <file path=word/footnotes.xml><?xml version="1.0" encoding="utf-8"?>
@@ -4460,6 +4591,74 @@
     </w:p>
   </w:footnote>
 </w:footnotes>
+</file>
+
+<file path=word/header.xml><?xml version="1.0" encoding="utf-8"?>
+<w:hdr xmlns:w14="http://schemas.microsoft.com/office/word/2010/wordml" xmlns:w="http://schemas.openxmlformats.org/wordprocessingml/2006/main">
+  <w:tbl>
+    <w:tblPr>
+      <w:tblStyle w:val="TableNormal"/>
+      <w:bidiVisual w:val="0"/>
+      <w:tblW w:w="0" w:type="auto"/>
+      <w:tblLayout w:type="fixed"/>
+      <w:tblLook w:val="06A0" w:firstRow="1" w:lastRow="0" w:firstColumn="1" w:lastColumn="0" w:noHBand="1" w:noVBand="1"/>
+    </w:tblPr>
+    <w:tblGrid>
+      <w:gridCol w:w="3005"/>
+      <w:gridCol w:w="3005"/>
+      <w:gridCol w:w="3005"/>
+    </w:tblGrid>
+    <w:tr>
+      <w:tc>
+        <w:tcPr>
+          <w:tcW w:w="3005" w:type="dxa"/>
+          <w:tcMar/>
+        </w:tcPr>
+        <w:p>
+          <w:pPr>
+            <w:pStyle w:val="Header"/>
+            <w:bidi w:val="0"/>
+            <w:ind w:left="-115"/>
+            <w:jc w:val="left"/>
+          </w:pPr>
+        </w:p>
+      </w:tc>
+      <w:tc>
+        <w:tcPr>
+          <w:tcW w:w="3005" w:type="dxa"/>
+          <w:tcMar/>
+        </w:tcPr>
+        <w:p>
+          <w:pPr>
+            <w:pStyle w:val="Header"/>
+            <w:bidi w:val="0"/>
+            <w:jc w:val="center"/>
+          </w:pPr>
+        </w:p>
+      </w:tc>
+      <w:tc>
+        <w:tcPr>
+          <w:tcW w:w="3005" w:type="dxa"/>
+          <w:tcMar/>
+        </w:tcPr>
+        <w:p>
+          <w:pPr>
+            <w:pStyle w:val="Header"/>
+            <w:bidi w:val="0"/>
+            <w:ind w:right="-115"/>
+            <w:jc w:val="right"/>
+          </w:pPr>
+        </w:p>
+      </w:tc>
+    </w:tr>
+  </w:tbl>
+  <w:p>
+    <w:pPr>
+      <w:pStyle w:val="Header"/>
+      <w:bidi w:val="0"/>
+    </w:pPr>
+  </w:p>
+</w:hdr>
 </file>
 
 <file path=word/intelligence.xml><?xml version="1.0" encoding="utf-8"?>
@@ -4480,6 +4679,9 @@
 <w15:people xmlns:mc="http://schemas.openxmlformats.org/markup-compatibility/2006" xmlns:w15="http://schemas.microsoft.com/office/word/2012/wordml" mc:Ignorable="w15">
   <w15:person w15:author="Mikel EGAÑA">
     <w15:presenceInfo w15:providerId="AD" w15:userId="S::mikel.egana@ehu.eus::5ebf19cc-54ae-4d7b-af2f-0fc95ad8fbda"/>
+  </w15:person>
+  <w15:person w15:author="Usuario invitado">
+    <w15:presenceInfo w15:providerId="AD" w15:userId="S::urn:spo:anon#23bc646cafc82f32f0db34be92398c172f5b72eb0e81215c2bdd8d6baafe35c6::"/>
   </w15:person>
 </w15:people>
 </file>
@@ -5613,6 +5815,32 @@
     <w:uiPriority xmlns:w="http://schemas.openxmlformats.org/wordprocessingml/2006/main" w:val="99"/>
     <w:unhideWhenUsed xmlns:w="http://schemas.openxmlformats.org/wordprocessingml/2006/main"/>
   </w:style>
+  <w:style xmlns:w="http://schemas.openxmlformats.org/wordprocessingml/2006/main" w:type="table" w:styleId="TableGrid">
+    <w:name xmlns:w="http://schemas.openxmlformats.org/wordprocessingml/2006/main" w:val="Table Grid"/>
+    <w:basedOn xmlns:w="http://schemas.openxmlformats.org/wordprocessingml/2006/main" w:val="TableNormal"/>
+    <w:uiPriority xmlns:w="http://schemas.openxmlformats.org/wordprocessingml/2006/main" w:val="59"/>
+    <w:rsid xmlns:w="http://schemas.openxmlformats.org/wordprocessingml/2006/main" w:val="00FB4123"/>
+    <w:pPr xmlns:w="http://schemas.openxmlformats.org/wordprocessingml/2006/main">
+      <w:spacing w:after="0" w:line="240" w:lineRule="auto"/>
+    </w:pPr>
+    <w:tblPr xmlns:w="http://schemas.openxmlformats.org/wordprocessingml/2006/main">
+      <w:tblInd w:w="0" w:type="dxa"/>
+      <w:tblBorders>
+        <w:top w:val="single" w:color="000000" w:themeColor="text1" w:sz="4" w:space="0"/>
+        <w:left w:val="single" w:color="000000" w:themeColor="text1" w:sz="4" w:space="0"/>
+        <w:bottom w:val="single" w:color="000000" w:themeColor="text1" w:sz="4" w:space="0"/>
+        <w:right w:val="single" w:color="000000" w:themeColor="text1" w:sz="4" w:space="0"/>
+        <w:insideH w:val="single" w:color="000000" w:themeColor="text1" w:sz="4" w:space="0"/>
+        <w:insideV w:val="single" w:color="000000" w:themeColor="text1" w:sz="4" w:space="0"/>
+      </w:tblBorders>
+      <w:tblCellMar>
+        <w:top w:w="0" w:type="dxa"/>
+        <w:left w:w="108" w:type="dxa"/>
+        <w:bottom w:w="0" w:type="dxa"/>
+        <w:right w:w="108" w:type="dxa"/>
+      </w:tblCellMar>
+    </w:tblPr>
+  </w:style>
 </w:styles>
 </file>
 

</xml_diff>